<commit_message>
update testing - check and fix bug (if any)
</commit_message>
<xml_diff>
--- a/Report/Group_21_Report.docx
+++ b/Report/Group_21_Report.docx
@@ -51,36 +51,42 @@
           <w:szCs w:val="26"/>
         </w:rPr>
       </w:pPr>
+      <w:proofErr w:type="spellStart"/>
       <w:r>
         <w:rPr>
           <w:szCs w:val="26"/>
         </w:rPr>
         <w:t>Đoàn</w:t>
       </w:r>
+      <w:proofErr w:type="spellEnd"/>
       <w:r>
         <w:rPr>
           <w:szCs w:val="26"/>
         </w:rPr>
         <w:t xml:space="preserve"> </w:t>
       </w:r>
+      <w:proofErr w:type="spellStart"/>
       <w:r>
         <w:rPr>
           <w:szCs w:val="26"/>
         </w:rPr>
         <w:t>Ngọc</w:t>
       </w:r>
+      <w:proofErr w:type="spellEnd"/>
       <w:r>
         <w:rPr>
           <w:szCs w:val="26"/>
         </w:rPr>
         <w:t xml:space="preserve"> </w:t>
       </w:r>
+      <w:proofErr w:type="spellStart"/>
       <w:r>
         <w:rPr>
           <w:szCs w:val="26"/>
         </w:rPr>
         <w:t>Bảo</w:t>
       </w:r>
+      <w:proofErr w:type="spellEnd"/>
     </w:p>
     <w:p>
       <w:pPr>
@@ -94,48 +100,56 @@
           <w:szCs w:val="26"/>
         </w:rPr>
       </w:pPr>
+      <w:proofErr w:type="spellStart"/>
       <w:r>
         <w:rPr>
           <w:szCs w:val="26"/>
         </w:rPr>
         <w:t>Lê</w:t>
       </w:r>
+      <w:proofErr w:type="spellEnd"/>
       <w:r>
         <w:rPr>
           <w:szCs w:val="26"/>
         </w:rPr>
         <w:t xml:space="preserve"> </w:t>
       </w:r>
+      <w:proofErr w:type="spellStart"/>
       <w:r>
         <w:rPr>
           <w:szCs w:val="26"/>
         </w:rPr>
         <w:t>Trảo</w:t>
       </w:r>
+      <w:proofErr w:type="spellEnd"/>
       <w:r>
         <w:rPr>
           <w:szCs w:val="26"/>
         </w:rPr>
         <w:t xml:space="preserve"> </w:t>
       </w:r>
+      <w:proofErr w:type="spellStart"/>
       <w:r>
         <w:rPr>
           <w:szCs w:val="26"/>
         </w:rPr>
         <w:t>Việt</w:t>
       </w:r>
+      <w:proofErr w:type="spellEnd"/>
       <w:r>
         <w:rPr>
           <w:szCs w:val="26"/>
         </w:rPr>
         <w:t xml:space="preserve"> </w:t>
       </w:r>
+      <w:proofErr w:type="spellStart"/>
       <w:r>
         <w:rPr>
           <w:szCs w:val="26"/>
         </w:rPr>
         <w:t>Cường</w:t>
       </w:r>
+      <w:proofErr w:type="spellEnd"/>
     </w:p>
     <w:p>
       <w:pPr>
@@ -149,36 +163,42 @@
           <w:szCs w:val="26"/>
         </w:rPr>
       </w:pPr>
+      <w:proofErr w:type="spellStart"/>
       <w:r>
         <w:rPr>
           <w:szCs w:val="26"/>
         </w:rPr>
         <w:t>Huỳnh</w:t>
       </w:r>
+      <w:proofErr w:type="spellEnd"/>
       <w:r>
         <w:rPr>
           <w:szCs w:val="26"/>
         </w:rPr>
         <w:t xml:space="preserve"> </w:t>
       </w:r>
+      <w:proofErr w:type="spellStart"/>
       <w:r>
         <w:rPr>
           <w:szCs w:val="26"/>
         </w:rPr>
         <w:t>Chí</w:t>
       </w:r>
+      <w:proofErr w:type="spellEnd"/>
       <w:r>
         <w:rPr>
           <w:szCs w:val="26"/>
         </w:rPr>
         <w:t xml:space="preserve"> </w:t>
       </w:r>
+      <w:proofErr w:type="spellStart"/>
       <w:r>
         <w:rPr>
           <w:szCs w:val="26"/>
         </w:rPr>
         <w:t>Hiếu</w:t>
       </w:r>
+      <w:proofErr w:type="spellEnd"/>
     </w:p>
     <w:p>
       <w:pPr>
@@ -192,36 +212,42 @@
           <w:szCs w:val="26"/>
         </w:rPr>
       </w:pPr>
+      <w:proofErr w:type="spellStart"/>
       <w:r>
         <w:rPr>
           <w:szCs w:val="26"/>
         </w:rPr>
         <w:t>Dương</w:t>
       </w:r>
+      <w:proofErr w:type="spellEnd"/>
       <w:r>
         <w:rPr>
           <w:szCs w:val="26"/>
         </w:rPr>
         <w:t xml:space="preserve"> </w:t>
       </w:r>
+      <w:proofErr w:type="spellStart"/>
       <w:r>
         <w:rPr>
           <w:szCs w:val="26"/>
         </w:rPr>
         <w:t>Tử</w:t>
       </w:r>
+      <w:proofErr w:type="spellEnd"/>
       <w:r>
         <w:rPr>
           <w:szCs w:val="26"/>
         </w:rPr>
         <w:t xml:space="preserve"> </w:t>
       </w:r>
+      <w:proofErr w:type="spellStart"/>
       <w:r>
         <w:rPr>
           <w:szCs w:val="26"/>
         </w:rPr>
         <w:t>Huy</w:t>
       </w:r>
+      <w:proofErr w:type="spellEnd"/>
     </w:p>
     <w:p>
       <w:pPr>
@@ -235,12 +261,28 @@
           <w:szCs w:val="26"/>
         </w:rPr>
       </w:pPr>
+      <w:proofErr w:type="spellStart"/>
       <w:r>
         <w:rPr>
           <w:szCs w:val="26"/>
         </w:rPr>
-        <w:t>Đinh Kim Ngân</w:t>
-      </w:r>
+        <w:t>Đinh</w:t>
+      </w:r>
+      <w:proofErr w:type="spellEnd"/>
+      <w:r>
+        <w:rPr>
+          <w:szCs w:val="26"/>
+        </w:rPr>
+        <w:t xml:space="preserve"> Kim </w:t>
+      </w:r>
+      <w:proofErr w:type="spellStart"/>
+      <w:r>
+        <w:rPr>
+          <w:szCs w:val="26"/>
+        </w:rPr>
+        <w:t>Ngân</w:t>
+      </w:r>
+      <w:proofErr w:type="spellEnd"/>
     </w:p>
     <w:p>
       <w:pPr>
@@ -324,7 +366,39 @@
           <w:rFonts w:cstheme="minorHAnsi"/>
           <w:szCs w:val="26"/>
         </w:rPr>
-        <w:t xml:space="preserve">Our project is the game Terris. We will use QT platform to implement it. Our version is based on the rules of the classic Terris that we all know. Specifically, </w:t>
+        <w:t xml:space="preserve">Our project is the game </w:t>
+      </w:r>
+      <w:proofErr w:type="spellStart"/>
+      <w:r>
+        <w:rPr>
+          <w:rFonts w:cstheme="minorHAnsi"/>
+          <w:szCs w:val="26"/>
+        </w:rPr>
+        <w:t>Terris</w:t>
+      </w:r>
+      <w:proofErr w:type="spellEnd"/>
+      <w:r>
+        <w:rPr>
+          <w:rFonts w:cstheme="minorHAnsi"/>
+          <w:szCs w:val="26"/>
+        </w:rPr>
+        <w:t xml:space="preserve">. We will use QT platform to implement it. Our version is based on the rules of the classic </w:t>
+      </w:r>
+      <w:proofErr w:type="spellStart"/>
+      <w:r>
+        <w:rPr>
+          <w:rFonts w:cstheme="minorHAnsi"/>
+          <w:szCs w:val="26"/>
+        </w:rPr>
+        <w:t>Terris</w:t>
+      </w:r>
+      <w:proofErr w:type="spellEnd"/>
+      <w:r>
+        <w:rPr>
+          <w:rFonts w:cstheme="minorHAnsi"/>
+          <w:szCs w:val="26"/>
+        </w:rPr>
+        <w:t xml:space="preserve"> that we all know. Specifically, </w:t>
       </w:r>
       <w:r>
         <w:rPr>
@@ -795,12 +869,21 @@
               </w:rPr>
               <w:t xml:space="preserve">Player can </w:t>
             </w:r>
+            <w:proofErr w:type="gramStart"/>
             <w:r>
               <w:rPr>
                 <w:rFonts w:cstheme="minorHAnsi"/>
                 <w:szCs w:val="26"/>
               </w:rPr>
-              <w:t>pause/resume the current game</w:t>
+              <w:t>pause/resume</w:t>
+            </w:r>
+            <w:proofErr w:type="gramEnd"/>
+            <w:r>
+              <w:rPr>
+                <w:rFonts w:cstheme="minorHAnsi"/>
+                <w:szCs w:val="26"/>
+              </w:rPr>
+              <w:t xml:space="preserve"> the current game</w:t>
             </w:r>
             <w:r>
               <w:rPr>
@@ -1038,7 +1121,15 @@
         <w:t>s</w:t>
       </w:r>
       <w:r>
-        <w:t xml:space="preserve"> the options when user starts the game. User can choose to start a new game, view high scores, configure the game or Exit.</w:t>
+        <w:t xml:space="preserve"> the options when user starts the game. User can choose to start a new game, view high scores, </w:t>
+      </w:r>
+      <w:proofErr w:type="gramStart"/>
+      <w:r>
+        <w:t>configure</w:t>
+      </w:r>
+      <w:proofErr w:type="gramEnd"/>
+      <w:r>
+        <w:t xml:space="preserve"> the game or Exit.</w:t>
       </w:r>
     </w:p>
     <w:p>
@@ -1071,11 +1162,19 @@
                         <w:tab/>
                         <w:t xml:space="preserve">  </w:t>
                       </w:r>
+                      <w:proofErr w:type="gramStart"/>
                       <w:r>
                         <w:rPr>
                           <w:sz w:val="28"/>
                         </w:rPr>
-                        <w:t>Your Name</w:t>
+                        <w:t>Your</w:t>
+                      </w:r>
+                      <w:proofErr w:type="gramEnd"/>
+                      <w:r>
+                        <w:rPr>
+                          <w:sz w:val="28"/>
+                        </w:rPr>
+                        <w:t xml:space="preserve"> Name</w:t>
                       </w:r>
                     </w:p>
                   </w:txbxContent>
@@ -1466,9 +1565,11 @@
               <v:textbox style="mso-next-textbox:#_x0000_s1076">
                 <w:txbxContent>
                   <w:p>
+                    <w:proofErr w:type="spellStart"/>
                     <w:r>
                       <w:t>Huy</w:t>
                     </w:r>
+                    <w:proofErr w:type="spellEnd"/>
                     <w:r>
                       <w:tab/>
                     </w:r>
@@ -1487,9 +1588,11 @@
               <v:textbox style="mso-next-textbox:#_x0000_s1077">
                 <w:txbxContent>
                   <w:p>
+                    <w:proofErr w:type="spellStart"/>
                     <w:r>
                       <w:t>Bao</w:t>
                     </w:r>
+                    <w:proofErr w:type="spellEnd"/>
                     <w:r>
                       <w:tab/>
                     </w:r>
@@ -1508,9 +1611,11 @@
               <v:textbox style="mso-next-textbox:#_x0000_s1079">
                 <w:txbxContent>
                   <w:p>
+                    <w:proofErr w:type="spellStart"/>
                     <w:r>
                       <w:t>Ngan</w:t>
                     </w:r>
+                    <w:proofErr w:type="spellEnd"/>
                     <w:r>
                       <w:tab/>
                     </w:r>
@@ -1547,12 +1652,19 @@
                     <w:r>
                       <w:tab/>
                     </w:r>
+                    <w:proofErr w:type="spellStart"/>
                     <w:r>
                       <w:t>Back</w:t>
                     </w:r>
+                    <w:proofErr w:type="spellEnd"/>
                     <w:r>
-                      <w:t xml:space="preserve">    Back</w:t>
+                      <w:t xml:space="preserve">    </w:t>
                     </w:r>
+                    <w:proofErr w:type="spellStart"/>
+                    <w:r>
+                      <w:t>Back</w:t>
+                    </w:r>
+                    <w:proofErr w:type="spellEnd"/>
                   </w:p>
                 </w:txbxContent>
               </v:textbox>
@@ -1561,9 +1673,11 @@
               <v:textbox style="mso-next-textbox:#_x0000_s1081">
                 <w:txbxContent>
                   <w:p>
+                    <w:proofErr w:type="spellStart"/>
                     <w:r>
                       <w:t>Hieu</w:t>
                     </w:r>
+                    <w:proofErr w:type="spellEnd"/>
                     <w:r>
                       <w:tab/>
                     </w:r>
@@ -1622,10 +1736,7 @@
         <w:t>This screen shows the list of high scores.</w:t>
       </w:r>
     </w:p>
-    <w:p>
-      <w:bookmarkStart w:id="0" w:name="_GoBack"/>
-      <w:bookmarkEnd w:id="0"/>
-    </w:p>
+    <w:p/>
     <w:p/>
     <w:p/>
     <w:p/>
@@ -1959,6 +2070,7 @@
       </w:r>
     </w:p>
     <w:p>
+      <w:proofErr w:type="gramStart"/>
       <w:r>
         <w:t>Controller handle</w:t>
       </w:r>
@@ -1966,7 +2078,11 @@
         <w:t>s</w:t>
       </w:r>
       <w:r>
-        <w:t xml:space="preserve"> the events from view and choose the appropriate operation in model to process them.</w:t>
+        <w:t xml:space="preserve"> the events from view and choose</w:t>
+      </w:r>
+      <w:proofErr w:type="gramEnd"/>
+      <w:r>
+        <w:t xml:space="preserve"> the appropriate operation in model to process them.</w:t>
       </w:r>
     </w:p>
     <w:p>
@@ -2019,9 +2135,16 @@
       </w:r>
     </w:p>
     <w:p>
-      <w:r>
-        <w:t xml:space="preserve">View raise a click event. </w:t>
-      </w:r>
+      <w:proofErr w:type="gramStart"/>
+      <w:r>
+        <w:t>View raise</w:t>
+      </w:r>
+      <w:proofErr w:type="gramEnd"/>
+      <w:r>
+        <w:t xml:space="preserve"> a click event. </w:t>
+      </w:r>
+      <w:bookmarkStart w:id="0" w:name="_GoBack"/>
+      <w:bookmarkEnd w:id="0"/>
     </w:p>
     <w:p>
       <w:r>
@@ -2060,6 +2183,8 @@
                       <w:szCs w:val="20"/>
                     </w:rPr>
                   </w:pPr>
+                  <w:proofErr w:type="spellStart"/>
+                  <w:proofErr w:type="gramStart"/>
                   <w:r>
                     <w:rPr>
                       <w:rFonts w:ascii="Courier New" w:eastAsia="Times New Roman" w:hAnsi="Courier New" w:cs="Courier New"/>
@@ -2069,6 +2194,8 @@
                     </w:rPr>
                     <w:t>onStatusChanged</w:t>
                   </w:r>
+                  <w:proofErr w:type="spellEnd"/>
+                  <w:proofErr w:type="gramEnd"/>
                   <w:r>
                     <w:rPr>
                       <w:rFonts w:ascii="Courier New" w:eastAsia="Times New Roman" w:hAnsi="Courier New" w:cs="Courier New"/>
@@ -2131,6 +2258,7 @@
                     </w:rPr>
                     <w:t xml:space="preserve">        </w:t>
                   </w:r>
+                  <w:proofErr w:type="gramStart"/>
                   <w:r>
                     <w:rPr>
                       <w:rFonts w:ascii="Courier New" w:eastAsia="Times New Roman" w:hAnsi="Courier New" w:cs="Courier New"/>
@@ -2148,6 +2276,7 @@
                     </w:rPr>
                     <w:t>(</w:t>
                   </w:r>
+                  <w:proofErr w:type="gramEnd"/>
                   <w:r>
                     <w:rPr>
                       <w:rFonts w:ascii="Courier New" w:eastAsia="Times New Roman" w:hAnsi="Courier New" w:cs="Courier New"/>
@@ -2230,6 +2359,8 @@
                     </w:rPr>
                     <w:t xml:space="preserve">            </w:t>
                   </w:r>
+                  <w:proofErr w:type="spellStart"/>
+                  <w:proofErr w:type="gramStart"/>
                   <w:r>
                     <w:rPr>
                       <w:rFonts w:ascii="Courier New" w:eastAsia="Times New Roman" w:hAnsi="Courier New" w:cs="Courier New"/>
@@ -2247,7 +2378,25 @@
                       <w:sz w:val="20"/>
                       <w:szCs w:val="20"/>
                     </w:rPr>
-                    <w:t>.showHighScore(1)</w:t>
+                    <w:t>.showHighScore</w:t>
+                  </w:r>
+                  <w:proofErr w:type="spellEnd"/>
+                  <w:r>
+                    <w:rPr>
+                      <w:rFonts w:ascii="Courier New" w:eastAsia="Times New Roman" w:hAnsi="Courier New" w:cs="Courier New"/>
+                      <w:sz w:val="20"/>
+                      <w:szCs w:val="20"/>
+                    </w:rPr>
+                    <w:t>(</w:t>
+                  </w:r>
+                  <w:proofErr w:type="gramEnd"/>
+                  <w:r>
+                    <w:rPr>
+                      <w:rFonts w:ascii="Courier New" w:eastAsia="Times New Roman" w:hAnsi="Courier New" w:cs="Courier New"/>
+                      <w:sz w:val="20"/>
+                      <w:szCs w:val="20"/>
+                    </w:rPr>
+                    <w:t>1)</w:t>
                   </w:r>
                 </w:p>
                 <w:p>
@@ -2421,6 +2570,7 @@
                     </w:rPr>
                     <w:t xml:space="preserve">   </w:t>
                   </w:r>
+                  <w:proofErr w:type="gramStart"/>
                   <w:r>
                     <w:rPr>
                       <w:rFonts w:ascii="Courier New" w:eastAsia="Times New Roman" w:hAnsi="Courier New" w:cs="Courier New"/>
@@ -2430,6 +2580,7 @@
                     </w:rPr>
                     <w:t>id</w:t>
                   </w:r>
+                  <w:proofErr w:type="gramEnd"/>
                   <w:r>
                     <w:rPr>
                       <w:rFonts w:ascii="Courier New" w:eastAsia="Times New Roman" w:hAnsi="Courier New" w:cs="Courier New"/>
@@ -2447,6 +2598,7 @@
                     </w:rPr>
                     <w:t xml:space="preserve"> </w:t>
                   </w:r>
+                  <w:proofErr w:type="spellStart"/>
                   <w:r>
                     <w:rPr>
                       <w:rFonts w:ascii="Courier New" w:eastAsia="Times New Roman" w:hAnsi="Courier New" w:cs="Courier New"/>
@@ -2458,6 +2610,7 @@
                     </w:rPr>
                     <w:t>btnShowScore</w:t>
                   </w:r>
+                  <w:proofErr w:type="spellEnd"/>
                 </w:p>
                 <w:p>
                   <w:pPr>
@@ -2495,6 +2648,7 @@
                     </w:rPr>
                     <w:t xml:space="preserve">   </w:t>
                   </w:r>
+                  <w:proofErr w:type="spellStart"/>
                   <w:r>
                     <w:rPr>
                       <w:rFonts w:ascii="Courier New" w:eastAsia="Times New Roman" w:hAnsi="Courier New" w:cs="Courier New"/>
@@ -2504,6 +2658,7 @@
                     </w:rPr>
                     <w:t>anchors.horizontalCenter</w:t>
                   </w:r>
+                  <w:proofErr w:type="spellEnd"/>
                   <w:r>
                     <w:rPr>
                       <w:rFonts w:ascii="Courier New" w:eastAsia="Times New Roman" w:hAnsi="Courier New" w:cs="Courier New"/>
@@ -2521,6 +2676,7 @@
                     </w:rPr>
                     <w:t xml:space="preserve"> </w:t>
                   </w:r>
+                  <w:proofErr w:type="spellStart"/>
                   <w:r>
                     <w:rPr>
                       <w:rFonts w:ascii="Courier New" w:eastAsia="Times New Roman" w:hAnsi="Courier New" w:cs="Courier New"/>
@@ -2540,6 +2696,7 @@
                     </w:rPr>
                     <w:t>.horizontalCenter</w:t>
                   </w:r>
+                  <w:proofErr w:type="spellEnd"/>
                 </w:p>
                 <w:p>
                   <w:pPr>
@@ -2577,6 +2734,7 @@
                     </w:rPr>
                     <w:t xml:space="preserve">   </w:t>
                   </w:r>
+                  <w:proofErr w:type="spellStart"/>
                   <w:r>
                     <w:rPr>
                       <w:rFonts w:ascii="Courier New" w:eastAsia="Times New Roman" w:hAnsi="Courier New" w:cs="Courier New"/>
@@ -2586,6 +2744,7 @@
                     </w:rPr>
                     <w:t>anchors.top</w:t>
                   </w:r>
+                  <w:proofErr w:type="spellEnd"/>
                   <w:r>
                     <w:rPr>
                       <w:rFonts w:ascii="Courier New" w:eastAsia="Times New Roman" w:hAnsi="Courier New" w:cs="Courier New"/>
@@ -2603,6 +2762,7 @@
                     </w:rPr>
                     <w:t xml:space="preserve"> </w:t>
                   </w:r>
+                  <w:proofErr w:type="spellStart"/>
                   <w:r>
                     <w:rPr>
                       <w:rFonts w:ascii="Courier New" w:eastAsia="Times New Roman" w:hAnsi="Courier New" w:cs="Courier New"/>
@@ -2622,6 +2782,7 @@
                     </w:rPr>
                     <w:t>.bottom</w:t>
                   </w:r>
+                  <w:proofErr w:type="spellEnd"/>
                 </w:p>
                 <w:p>
                   <w:pPr>
@@ -2659,6 +2820,7 @@
                     </w:rPr>
                     <w:t xml:space="preserve">   </w:t>
                   </w:r>
+                  <w:proofErr w:type="gramStart"/>
                   <w:r>
                     <w:rPr>
                       <w:rFonts w:ascii="Courier New" w:eastAsia="Times New Roman" w:hAnsi="Courier New" w:cs="Courier New"/>
@@ -2668,6 +2830,7 @@
                     </w:rPr>
                     <w:t>text</w:t>
                   </w:r>
+                  <w:proofErr w:type="gramEnd"/>
                   <w:r>
                     <w:rPr>
                       <w:rFonts w:ascii="Courier New" w:eastAsia="Times New Roman" w:hAnsi="Courier New" w:cs="Courier New"/>
@@ -2749,6 +2912,8 @@
                     </w:rPr>
                     <w:t xml:space="preserve">   </w:t>
                   </w:r>
+                  <w:proofErr w:type="spellStart"/>
+                  <w:proofErr w:type="gramStart"/>
                   <w:r>
                     <w:rPr>
                       <w:rFonts w:ascii="Courier New" w:eastAsia="Times New Roman" w:hAnsi="Courier New" w:cs="Courier New"/>
@@ -2758,13 +2923,23 @@
                     </w:rPr>
                     <w:t>onClicked</w:t>
                   </w:r>
-                  <w:r>
-                    <w:rPr>
-                      <w:rFonts w:ascii="Courier New" w:eastAsia="Times New Roman" w:hAnsi="Courier New" w:cs="Courier New"/>
-                      <w:sz w:val="20"/>
-                      <w:szCs w:val="20"/>
-                    </w:rPr>
-                    <w:t>:{</w:t>
+                  <w:proofErr w:type="spellEnd"/>
+                  <w:r>
+                    <w:rPr>
+                      <w:rFonts w:ascii="Courier New" w:eastAsia="Times New Roman" w:hAnsi="Courier New" w:cs="Courier New"/>
+                      <w:sz w:val="20"/>
+                      <w:szCs w:val="20"/>
+                    </w:rPr>
+                    <w:t>:</w:t>
+                  </w:r>
+                  <w:proofErr w:type="gramEnd"/>
+                  <w:r>
+                    <w:rPr>
+                      <w:rFonts w:ascii="Courier New" w:eastAsia="Times New Roman" w:hAnsi="Courier New" w:cs="Courier New"/>
+                      <w:sz w:val="20"/>
+                      <w:szCs w:val="20"/>
+                    </w:rPr>
+                    <w:t>{</w:t>
                   </w:r>
                 </w:p>
                 <w:p>
@@ -2803,6 +2978,8 @@
                     </w:rPr>
                     <w:t xml:space="preserve">       </w:t>
                   </w:r>
+                  <w:proofErr w:type="spellStart"/>
+                  <w:proofErr w:type="gramStart"/>
                   <w:r>
                     <w:rPr>
                       <w:rFonts w:ascii="Courier New" w:eastAsia="Times New Roman" w:hAnsi="Courier New" w:cs="Courier New"/>
@@ -2814,13 +2991,23 @@
                     </w:rPr>
                     <w:t>btnShowScoreClick</w:t>
                   </w:r>
-                  <w:r>
-                    <w:rPr>
-                      <w:rFonts w:ascii="Courier New" w:eastAsia="Times New Roman" w:hAnsi="Courier New" w:cs="Courier New"/>
-                      <w:sz w:val="20"/>
-                      <w:szCs w:val="20"/>
-                    </w:rPr>
-                    <w:t>();</w:t>
+                  <w:proofErr w:type="spellEnd"/>
+                  <w:r>
+                    <w:rPr>
+                      <w:rFonts w:ascii="Courier New" w:eastAsia="Times New Roman" w:hAnsi="Courier New" w:cs="Courier New"/>
+                      <w:sz w:val="20"/>
+                      <w:szCs w:val="20"/>
+                    </w:rPr>
+                    <w:t>(</w:t>
+                  </w:r>
+                  <w:proofErr w:type="gramEnd"/>
+                  <w:r>
+                    <w:rPr>
+                      <w:rFonts w:ascii="Courier New" w:eastAsia="Times New Roman" w:hAnsi="Courier New" w:cs="Courier New"/>
+                      <w:sz w:val="20"/>
+                      <w:szCs w:val="20"/>
+                    </w:rPr>
+                    <w:t>);</w:t>
                   </w:r>
                 </w:p>
                 <w:p>
@@ -2996,6 +3183,7 @@
                       <w:szCs w:val="20"/>
                     </w:rPr>
                   </w:pPr>
+                  <w:proofErr w:type="gramStart"/>
                   <w:r>
                     <w:rPr>
                       <w:rFonts w:ascii="Courier New" w:eastAsia="Times New Roman" w:hAnsi="Courier New" w:cs="Courier New"/>
@@ -3005,6 +3193,7 @@
                     </w:rPr>
                     <w:t>function</w:t>
                   </w:r>
+                  <w:proofErr w:type="gramEnd"/>
                   <w:r>
                     <w:rPr>
                       <w:rFonts w:ascii="Courier New" w:eastAsia="Times New Roman" w:hAnsi="Courier New" w:cs="Courier New"/>
@@ -3014,6 +3203,7 @@
                     </w:rPr>
                     <w:t xml:space="preserve"> </w:t>
                   </w:r>
+                  <w:proofErr w:type="spellStart"/>
                   <w:r>
                     <w:rPr>
                       <w:rFonts w:ascii="Courier New" w:eastAsia="Times New Roman" w:hAnsi="Courier New" w:cs="Courier New"/>
@@ -3025,6 +3215,7 @@
                     </w:rPr>
                     <w:t>showHighScore</w:t>
                   </w:r>
+                  <w:proofErr w:type="spellEnd"/>
                   <w:r>
                     <w:rPr>
                       <w:rFonts w:ascii="Courier New" w:eastAsia="Times New Roman" w:hAnsi="Courier New" w:cs="Courier New"/>
@@ -3061,6 +3252,8 @@
                       <w:szCs w:val="20"/>
                     </w:rPr>
                   </w:pPr>
+                  <w:proofErr w:type="spellStart"/>
+                  <w:proofErr w:type="gramStart"/>
                   <w:r>
                     <w:rPr>
                       <w:rFonts w:ascii="Courier New" w:eastAsia="Times New Roman" w:hAnsi="Courier New" w:cs="Courier New"/>
@@ -3070,6 +3263,8 @@
                     </w:rPr>
                     <w:t>var</w:t>
                   </w:r>
+                  <w:proofErr w:type="spellEnd"/>
+                  <w:proofErr w:type="gramEnd"/>
                   <w:r>
                     <w:rPr>
                       <w:rFonts w:ascii="Courier New" w:eastAsia="Times New Roman" w:hAnsi="Courier New" w:cs="Courier New"/>
@@ -3079,6 +3274,7 @@
                     </w:rPr>
                     <w:t xml:space="preserve"> </w:t>
                   </w:r>
+                  <w:proofErr w:type="spellStart"/>
                   <w:r>
                     <w:rPr>
                       <w:rFonts w:ascii="Courier New" w:eastAsia="Times New Roman" w:hAnsi="Courier New" w:cs="Courier New"/>
@@ -3090,6 +3286,7 @@
                     </w:rPr>
                     <w:t>db</w:t>
                   </w:r>
+                  <w:proofErr w:type="spellEnd"/>
                   <w:r>
                     <w:rPr>
                       <w:rFonts w:ascii="Courier New" w:eastAsia="Times New Roman" w:hAnsi="Courier New" w:cs="Courier New"/>
@@ -3116,6 +3313,7 @@
                     </w:rPr>
                     <w:t xml:space="preserve"> </w:t>
                   </w:r>
+                  <w:proofErr w:type="spellStart"/>
                   <w:r>
                     <w:rPr>
                       <w:rFonts w:ascii="Courier New" w:eastAsia="Times New Roman" w:hAnsi="Courier New" w:cs="Courier New"/>
@@ -3127,6 +3325,7 @@
                     </w:rPr>
                     <w:t>openDatabaseSync</w:t>
                   </w:r>
+                  <w:proofErr w:type="spellEnd"/>
                   <w:r>
                     <w:rPr>
                       <w:rFonts w:ascii="Courier New" w:eastAsia="Times New Roman" w:hAnsi="Courier New" w:cs="Courier New"/>
@@ -3142,7 +3341,27 @@
                       <w:sz w:val="20"/>
                       <w:szCs w:val="20"/>
                     </w:rPr>
-                    <w:t>"TetrisScores"</w:t>
+                    <w:t>"</w:t>
+                  </w:r>
+                  <w:proofErr w:type="spellStart"/>
+                  <w:r>
+                    <w:rPr>
+                      <w:rFonts w:ascii="Courier New" w:eastAsia="Times New Roman" w:hAnsi="Courier New" w:cs="Courier New"/>
+                      <w:color w:val="008000"/>
+                      <w:sz w:val="20"/>
+                      <w:szCs w:val="20"/>
+                    </w:rPr>
+                    <w:t>TetrisScores</w:t>
+                  </w:r>
+                  <w:proofErr w:type="spellEnd"/>
+                  <w:r>
+                    <w:rPr>
+                      <w:rFonts w:ascii="Courier New" w:eastAsia="Times New Roman" w:hAnsi="Courier New" w:cs="Courier New"/>
+                      <w:color w:val="008000"/>
+                      <w:sz w:val="20"/>
+                      <w:szCs w:val="20"/>
+                    </w:rPr>
+                    <w:t>"</w:t>
                   </w:r>
                   <w:r>
                     <w:rPr>
@@ -3286,6 +3505,8 @@
                       <w:szCs w:val="20"/>
                     </w:rPr>
                   </w:pPr>
+                  <w:proofErr w:type="spellStart"/>
+                  <w:proofErr w:type="gramStart"/>
                   <w:r>
                     <w:rPr>
                       <w:rFonts w:ascii="Courier New" w:eastAsia="Times New Roman" w:hAnsi="Courier New" w:cs="Courier New"/>
@@ -3303,8 +3524,18 @@
                       <w:sz w:val="20"/>
                       <w:szCs w:val="20"/>
                     </w:rPr>
-                    <w:t>.transaction(</w:t>
-                  </w:r>
+                    <w:t>.transaction</w:t>
+                  </w:r>
+                  <w:proofErr w:type="spellEnd"/>
+                  <w:r>
+                    <w:rPr>
+                      <w:rFonts w:ascii="Courier New" w:eastAsia="Times New Roman" w:hAnsi="Courier New" w:cs="Courier New"/>
+                      <w:sz w:val="20"/>
+                      <w:szCs w:val="20"/>
+                    </w:rPr>
+                    <w:t>(</w:t>
+                  </w:r>
+                  <w:proofErr w:type="gramEnd"/>
                 </w:p>
                 <w:p>
                   <w:pPr>
@@ -3342,6 +3573,7 @@
                     </w:rPr>
                     <w:t xml:space="preserve">    </w:t>
                   </w:r>
+                  <w:proofErr w:type="gramStart"/>
                   <w:r>
                     <w:rPr>
                       <w:rFonts w:ascii="Courier New" w:eastAsia="Times New Roman" w:hAnsi="Courier New" w:cs="Courier New"/>
@@ -3357,7 +3589,26 @@
                       <w:sz w:val="20"/>
                       <w:szCs w:val="20"/>
                     </w:rPr>
-                    <w:t>(tx)</w:t>
+                    <w:t>(</w:t>
+                  </w:r>
+                  <w:proofErr w:type="spellStart"/>
+                  <w:proofErr w:type="gramEnd"/>
+                  <w:r>
+                    <w:rPr>
+                      <w:rFonts w:ascii="Courier New" w:eastAsia="Times New Roman" w:hAnsi="Courier New" w:cs="Courier New"/>
+                      <w:sz w:val="20"/>
+                      <w:szCs w:val="20"/>
+                    </w:rPr>
+                    <w:t>tx</w:t>
+                  </w:r>
+                  <w:proofErr w:type="spellEnd"/>
+                  <w:r>
+                    <w:rPr>
+                      <w:rFonts w:ascii="Courier New" w:eastAsia="Times New Roman" w:hAnsi="Courier New" w:cs="Courier New"/>
+                      <w:sz w:val="20"/>
+                      <w:szCs w:val="20"/>
+                    </w:rPr>
+                    <w:t>)</w:t>
                   </w:r>
                   <w:r>
                     <w:rPr>
@@ -3416,6 +3667,8 @@
                     </w:rPr>
                     <w:tab/>
                   </w:r>
+                  <w:proofErr w:type="spellStart"/>
+                  <w:proofErr w:type="gramStart"/>
                   <w:r>
                     <w:rPr>
                       <w:rFonts w:ascii="Courier New" w:eastAsia="Times New Roman" w:hAnsi="Courier New" w:cs="Courier New"/>
@@ -3433,8 +3686,18 @@
                       <w:sz w:val="20"/>
                       <w:szCs w:val="20"/>
                     </w:rPr>
-                    <w:t>.executeSql(</w:t>
-                  </w:r>
+                    <w:t>.executeSql</w:t>
+                  </w:r>
+                  <w:proofErr w:type="spellEnd"/>
+                  <w:r>
+                    <w:rPr>
+                      <w:rFonts w:ascii="Courier New" w:eastAsia="Times New Roman" w:hAnsi="Courier New" w:cs="Courier New"/>
+                      <w:sz w:val="20"/>
+                      <w:szCs w:val="20"/>
+                    </w:rPr>
+                    <w:t>(</w:t>
+                  </w:r>
+                  <w:proofErr w:type="gramEnd"/>
                   <w:r>
                     <w:rPr>
                       <w:rFonts w:ascii="Courier New" w:eastAsia="Times New Roman" w:hAnsi="Courier New" w:cs="Courier New"/>
@@ -3678,6 +3941,8 @@
                     </w:rPr>
                     <w:tab/>
                   </w:r>
+                  <w:proofErr w:type="spellStart"/>
+                  <w:proofErr w:type="gramStart"/>
                   <w:r>
                     <w:rPr>
                       <w:rFonts w:ascii="Courier New" w:eastAsia="Times New Roman" w:hAnsi="Courier New" w:cs="Courier New"/>
@@ -3687,6 +3952,8 @@
                     </w:rPr>
                     <w:t>var</w:t>
                   </w:r>
+                  <w:proofErr w:type="spellEnd"/>
+                  <w:proofErr w:type="gramEnd"/>
                   <w:r>
                     <w:rPr>
                       <w:rFonts w:ascii="Courier New" w:eastAsia="Times New Roman" w:hAnsi="Courier New" w:cs="Courier New"/>
@@ -3696,6 +3963,7 @@
                     </w:rPr>
                     <w:t xml:space="preserve"> </w:t>
                   </w:r>
+                  <w:proofErr w:type="spellStart"/>
                   <w:r>
                     <w:rPr>
                       <w:rFonts w:ascii="Courier New" w:eastAsia="Times New Roman" w:hAnsi="Courier New" w:cs="Courier New"/>
@@ -3707,6 +3975,7 @@
                     </w:rPr>
                     <w:t>rs</w:t>
                   </w:r>
+                  <w:proofErr w:type="spellEnd"/>
                   <w:r>
                     <w:rPr>
                       <w:rFonts w:ascii="Courier New" w:eastAsia="Times New Roman" w:hAnsi="Courier New" w:cs="Courier New"/>
@@ -3733,6 +4002,7 @@
                     </w:rPr>
                     <w:t xml:space="preserve"> </w:t>
                   </w:r>
+                  <w:proofErr w:type="spellStart"/>
                   <w:r>
                     <w:rPr>
                       <w:rFonts w:ascii="Courier New" w:eastAsia="Times New Roman" w:hAnsi="Courier New" w:cs="Courier New"/>
@@ -3750,7 +4020,16 @@
                       <w:sz w:val="20"/>
                       <w:szCs w:val="20"/>
                     </w:rPr>
-                    <w:t>.executeSql(</w:t>
+                    <w:t>.executeSql</w:t>
+                  </w:r>
+                  <w:proofErr w:type="spellEnd"/>
+                  <w:r>
+                    <w:rPr>
+                      <w:rFonts w:ascii="Courier New" w:eastAsia="Times New Roman" w:hAnsi="Courier New" w:cs="Courier New"/>
+                      <w:sz w:val="20"/>
+                      <w:szCs w:val="20"/>
+                    </w:rPr>
+                    <w:t>(</w:t>
                   </w:r>
                   <w:r>
                     <w:rPr>
@@ -3950,6 +4229,7 @@
                     </w:rPr>
                     <w:t xml:space="preserve"> </w:t>
                   </w:r>
+                  <w:proofErr w:type="spellStart"/>
                   <w:r>
                     <w:rPr>
                       <w:rFonts w:ascii="Courier New" w:eastAsia="Times New Roman" w:hAnsi="Courier New" w:cs="Courier New"/>
@@ -3959,6 +4239,7 @@
                     </w:rPr>
                     <w:t>desc</w:t>
                   </w:r>
+                  <w:proofErr w:type="spellEnd"/>
                   <w:r>
                     <w:rPr>
                       <w:rFonts w:ascii="Courier New" w:eastAsia="Times New Roman" w:hAnsi="Courier New" w:cs="Courier New"/>
@@ -4040,6 +4321,8 @@
                     </w:rPr>
                     <w:t xml:space="preserve">         </w:t>
                   </w:r>
+                  <w:proofErr w:type="spellStart"/>
+                  <w:proofErr w:type="gramStart"/>
                   <w:r>
                     <w:rPr>
                       <w:rFonts w:ascii="Courier New" w:eastAsia="Times New Roman" w:hAnsi="Courier New" w:cs="Courier New"/>
@@ -4049,6 +4332,8 @@
                     </w:rPr>
                     <w:t>var</w:t>
                   </w:r>
+                  <w:proofErr w:type="spellEnd"/>
+                  <w:proofErr w:type="gramEnd"/>
                   <w:r>
                     <w:rPr>
                       <w:rFonts w:ascii="Courier New" w:eastAsia="Times New Roman" w:hAnsi="Courier New" w:cs="Courier New"/>
@@ -4102,8 +4387,19 @@
                       <w:sz w:val="20"/>
                       <w:szCs w:val="20"/>
                     </w:rPr>
-                    <w:t>"\nHIGH</w:t>
-                  </w:r>
+                    <w:t>"\</w:t>
+                  </w:r>
+                  <w:proofErr w:type="spellStart"/>
+                  <w:r>
+                    <w:rPr>
+                      <w:rFonts w:ascii="Courier New" w:eastAsia="Times New Roman" w:hAnsi="Courier New" w:cs="Courier New"/>
+                      <w:color w:val="008000"/>
+                      <w:sz w:val="20"/>
+                      <w:szCs w:val="20"/>
+                    </w:rPr>
+                    <w:t>nHIGH</w:t>
+                  </w:r>
+                  <w:proofErr w:type="spellEnd"/>
                   <w:r>
                     <w:rPr>
                       <w:rFonts w:ascii="Courier New" w:eastAsia="Times New Roman" w:hAnsi="Courier New" w:cs="Courier New"/>
@@ -4231,6 +4527,7 @@
                     </w:rPr>
                     <w:t xml:space="preserve">         </w:t>
                   </w:r>
+                  <w:proofErr w:type="gramStart"/>
                   <w:r>
                     <w:rPr>
                       <w:rFonts w:ascii="Courier New" w:eastAsia="Times New Roman" w:hAnsi="Courier New" w:cs="Courier New"/>
@@ -4248,6 +4545,8 @@
                     </w:rPr>
                     <w:t>(</w:t>
                   </w:r>
+                  <w:proofErr w:type="spellStart"/>
+                  <w:proofErr w:type="gramEnd"/>
                   <w:r>
                     <w:rPr>
                       <w:rFonts w:ascii="Courier New" w:eastAsia="Times New Roman" w:hAnsi="Courier New" w:cs="Courier New"/>
@@ -4257,6 +4556,7 @@
                     </w:rPr>
                     <w:t>var</w:t>
                   </w:r>
+                  <w:proofErr w:type="spellEnd"/>
                   <w:r>
                     <w:rPr>
                       <w:rFonts w:ascii="Courier New" w:eastAsia="Times New Roman" w:hAnsi="Courier New" w:cs="Courier New"/>
@@ -4266,6 +4566,7 @@
                     </w:rPr>
                     <w:t xml:space="preserve"> </w:t>
                   </w:r>
+                  <w:proofErr w:type="spellStart"/>
                   <w:r>
                     <w:rPr>
                       <w:rFonts w:ascii="Courier New" w:eastAsia="Times New Roman" w:hAnsi="Courier New" w:cs="Courier New"/>
@@ -4277,6 +4578,7 @@
                     </w:rPr>
                     <w:t>i</w:t>
                   </w:r>
+                  <w:proofErr w:type="spellEnd"/>
                   <w:r>
                     <w:rPr>
                       <w:rFonts w:ascii="Courier New" w:eastAsia="Times New Roman" w:hAnsi="Courier New" w:cs="Courier New"/>
@@ -4320,6 +4622,7 @@
                     </w:rPr>
                     <w:t xml:space="preserve"> </w:t>
                   </w:r>
+                  <w:proofErr w:type="spellStart"/>
                   <w:r>
                     <w:rPr>
                       <w:rFonts w:ascii="Courier New" w:eastAsia="Times New Roman" w:hAnsi="Courier New" w:cs="Courier New"/>
@@ -4331,6 +4634,7 @@
                     </w:rPr>
                     <w:t>i</w:t>
                   </w:r>
+                  <w:proofErr w:type="spellEnd"/>
                   <w:r>
                     <w:rPr>
                       <w:rFonts w:ascii="Courier New" w:eastAsia="Times New Roman" w:hAnsi="Courier New" w:cs="Courier New"/>
@@ -4357,6 +4661,7 @@
                     </w:rPr>
                     <w:t xml:space="preserve"> </w:t>
                   </w:r>
+                  <w:proofErr w:type="spellStart"/>
                   <w:r>
                     <w:rPr>
                       <w:rFonts w:ascii="Courier New" w:eastAsia="Times New Roman" w:hAnsi="Courier New" w:cs="Courier New"/>
@@ -4374,7 +4679,16 @@
                       <w:sz w:val="20"/>
                       <w:szCs w:val="20"/>
                     </w:rPr>
-                    <w:t>.rows.length;</w:t>
+                    <w:t>.rows.length</w:t>
+                  </w:r>
+                  <w:proofErr w:type="spellEnd"/>
+                  <w:r>
+                    <w:rPr>
+                      <w:rFonts w:ascii="Courier New" w:eastAsia="Times New Roman" w:hAnsi="Courier New" w:cs="Courier New"/>
+                      <w:sz w:val="20"/>
+                      <w:szCs w:val="20"/>
+                    </w:rPr>
+                    <w:t>;</w:t>
                   </w:r>
                   <w:r>
                     <w:rPr>
@@ -4385,6 +4699,7 @@
                     </w:rPr>
                     <w:t xml:space="preserve"> </w:t>
                   </w:r>
+                  <w:proofErr w:type="spellStart"/>
                   <w:r>
                     <w:rPr>
                       <w:rFonts w:ascii="Courier New" w:eastAsia="Times New Roman" w:hAnsi="Courier New" w:cs="Courier New"/>
@@ -4396,6 +4711,7 @@
                     </w:rPr>
                     <w:t>i</w:t>
                   </w:r>
+                  <w:proofErr w:type="spellEnd"/>
                   <w:r>
                     <w:rPr>
                       <w:rFonts w:ascii="Courier New" w:eastAsia="Times New Roman" w:hAnsi="Courier New" w:cs="Courier New"/>
@@ -4478,6 +4794,8 @@
                     </w:rPr>
                     <w:t xml:space="preserve"> </w:t>
                   </w:r>
+                  <w:proofErr w:type="spellStart"/>
+                  <w:proofErr w:type="gramStart"/>
                   <w:r>
                     <w:rPr>
                       <w:rFonts w:ascii="Courier New" w:eastAsia="Times New Roman" w:hAnsi="Courier New" w:cs="Courier New"/>
@@ -4495,8 +4813,19 @@
                       <w:sz w:val="20"/>
                       <w:szCs w:val="20"/>
                     </w:rPr>
-                    <w:t>.rows.item(</w:t>
-                  </w:r>
+                    <w:t>.rows.item</w:t>
+                  </w:r>
+                  <w:proofErr w:type="spellEnd"/>
+                  <w:r>
+                    <w:rPr>
+                      <w:rFonts w:ascii="Courier New" w:eastAsia="Times New Roman" w:hAnsi="Courier New" w:cs="Courier New"/>
+                      <w:sz w:val="20"/>
+                      <w:szCs w:val="20"/>
+                    </w:rPr>
+                    <w:t>(</w:t>
+                  </w:r>
+                  <w:proofErr w:type="spellStart"/>
+                  <w:proofErr w:type="gramEnd"/>
                   <w:r>
                     <w:rPr>
                       <w:rFonts w:ascii="Courier New" w:eastAsia="Times New Roman" w:hAnsi="Courier New" w:cs="Courier New"/>
@@ -4508,6 +4837,7 @@
                     </w:rPr>
                     <w:t>i</w:t>
                   </w:r>
+                  <w:proofErr w:type="spellEnd"/>
                   <w:r>
                     <w:rPr>
                       <w:rFonts w:ascii="Courier New" w:eastAsia="Times New Roman" w:hAnsi="Courier New" w:cs="Courier New"/>
@@ -4632,6 +4962,8 @@
                     </w:rPr>
                     <w:t xml:space="preserve"> </w:t>
                   </w:r>
+                  <w:proofErr w:type="spellStart"/>
+                  <w:proofErr w:type="gramStart"/>
                   <w:r>
                     <w:rPr>
                       <w:rFonts w:ascii="Courier New" w:eastAsia="Times New Roman" w:hAnsi="Courier New" w:cs="Courier New"/>
@@ -4649,8 +4981,19 @@
                       <w:sz w:val="20"/>
                       <w:szCs w:val="20"/>
                     </w:rPr>
-                    <w:t>.rows.item(</w:t>
-                  </w:r>
+                    <w:t>.rows.item</w:t>
+                  </w:r>
+                  <w:proofErr w:type="spellEnd"/>
+                  <w:r>
+                    <w:rPr>
+                      <w:rFonts w:ascii="Courier New" w:eastAsia="Times New Roman" w:hAnsi="Courier New" w:cs="Courier New"/>
+                      <w:sz w:val="20"/>
+                      <w:szCs w:val="20"/>
+                    </w:rPr>
+                    <w:t>(</w:t>
+                  </w:r>
+                  <w:proofErr w:type="spellStart"/>
+                  <w:proofErr w:type="gramEnd"/>
                   <w:r>
                     <w:rPr>
                       <w:rFonts w:ascii="Courier New" w:eastAsia="Times New Roman" w:hAnsi="Courier New" w:cs="Courier New"/>
@@ -4662,6 +5005,7 @@
                     </w:rPr>
                     <w:t>i</w:t>
                   </w:r>
+                  <w:proofErr w:type="spellEnd"/>
                   <w:r>
                     <w:rPr>
                       <w:rFonts w:ascii="Courier New" w:eastAsia="Times New Roman" w:hAnsi="Courier New" w:cs="Courier New"/>
@@ -4813,6 +5157,8 @@
                     </w:rPr>
                     <w:t xml:space="preserve"> </w:t>
                   </w:r>
+                  <w:proofErr w:type="spellStart"/>
+                  <w:proofErr w:type="gramStart"/>
                   <w:r>
                     <w:rPr>
                       <w:rFonts w:ascii="Courier New" w:eastAsia="Times New Roman" w:hAnsi="Courier New" w:cs="Courier New"/>
@@ -4830,8 +5176,19 @@
                       <w:sz w:val="20"/>
                       <w:szCs w:val="20"/>
                     </w:rPr>
-                    <w:t>.rows.item(</w:t>
-                  </w:r>
+                    <w:t>.rows.item</w:t>
+                  </w:r>
+                  <w:proofErr w:type="spellEnd"/>
+                  <w:r>
+                    <w:rPr>
+                      <w:rFonts w:ascii="Courier New" w:eastAsia="Times New Roman" w:hAnsi="Courier New" w:cs="Courier New"/>
+                      <w:sz w:val="20"/>
+                      <w:szCs w:val="20"/>
+                    </w:rPr>
+                    <w:t>(</w:t>
+                  </w:r>
+                  <w:proofErr w:type="spellStart"/>
+                  <w:proofErr w:type="gramEnd"/>
                   <w:r>
                     <w:rPr>
                       <w:rFonts w:ascii="Courier New" w:eastAsia="Times New Roman" w:hAnsi="Courier New" w:cs="Courier New"/>
@@ -4843,6 +5200,7 @@
                     </w:rPr>
                     <w:t>i</w:t>
                   </w:r>
+                  <w:proofErr w:type="spellEnd"/>
                   <w:r>
                     <w:rPr>
                       <w:rFonts w:ascii="Courier New" w:eastAsia="Times New Roman" w:hAnsi="Courier New" w:cs="Courier New"/>
@@ -4994,6 +5352,7 @@
                     </w:rPr>
                     <w:t xml:space="preserve">            </w:t>
                   </w:r>
+                  <w:proofErr w:type="spellStart"/>
                   <w:r>
                     <w:rPr>
                       <w:rFonts w:ascii="Courier New" w:eastAsia="Times New Roman" w:hAnsi="Courier New" w:cs="Courier New"/>
@@ -5011,7 +5370,16 @@
                       <w:sz w:val="20"/>
                       <w:szCs w:val="20"/>
                     </w:rPr>
-                    <w:t>.show(</w:t>
+                    <w:t>.show</w:t>
+                  </w:r>
+                  <w:proofErr w:type="spellEnd"/>
+                  <w:r>
+                    <w:rPr>
+                      <w:rFonts w:ascii="Courier New" w:eastAsia="Times New Roman" w:hAnsi="Courier New" w:cs="Courier New"/>
+                      <w:sz w:val="20"/>
+                      <w:szCs w:val="20"/>
+                    </w:rPr>
+                    <w:t>(</w:t>
                   </w:r>
                   <w:r>
                     <w:rPr>
@@ -5177,379 +5545,2603 @@
         <w:t>Testing</w:t>
       </w:r>
     </w:p>
+    <w:p/>
+    <w:tbl>
+      <w:tblPr>
+        <w:tblStyle w:val="TableGrid"/>
+        <w:tblW w:w="11970" w:type="dxa"/>
+        <w:tblInd w:w="-1152" w:type="dxa"/>
+        <w:tblLayout w:type="fixed"/>
+        <w:tblLook w:val="04A0" w:firstRow="1" w:lastRow="0" w:firstColumn="1" w:lastColumn="0" w:noHBand="0" w:noVBand="1"/>
+      </w:tblPr>
+      <w:tblGrid>
+        <w:gridCol w:w="1260"/>
+        <w:gridCol w:w="1260"/>
+        <w:gridCol w:w="900"/>
+        <w:gridCol w:w="4230"/>
+        <w:gridCol w:w="1890"/>
+        <w:gridCol w:w="1170"/>
+        <w:gridCol w:w="1260"/>
+      </w:tblGrid>
+      <w:tr>
+        <w:tc>
+          <w:tcPr>
+            <w:tcW w:w="1260" w:type="dxa"/>
+            <w:shd w:val="clear" w:color="auto" w:fill="E36C0A" w:themeFill="accent6" w:themeFillShade="BF"/>
+          </w:tcPr>
+          <w:p>
+            <w:pPr>
+              <w:jc w:val="center"/>
+              <w:rPr>
+                <w:rFonts w:ascii="Times New Roman" w:hAnsi="Times New Roman" w:cs="Times New Roman"/>
+                <w:b/>
+              </w:rPr>
+            </w:pPr>
+            <w:r>
+              <w:rPr>
+                <w:rFonts w:ascii="Times New Roman" w:hAnsi="Times New Roman" w:cs="Times New Roman"/>
+                <w:b/>
+              </w:rPr>
+              <w:t>ID</w:t>
+            </w:r>
+          </w:p>
+        </w:tc>
+        <w:tc>
+          <w:tcPr>
+            <w:tcW w:w="1260" w:type="dxa"/>
+            <w:shd w:val="clear" w:color="auto" w:fill="E36C0A" w:themeFill="accent6" w:themeFillShade="BF"/>
+          </w:tcPr>
+          <w:p>
+            <w:pPr>
+              <w:jc w:val="center"/>
+              <w:rPr>
+                <w:rFonts w:ascii="Times New Roman" w:hAnsi="Times New Roman" w:cs="Times New Roman"/>
+                <w:b/>
+              </w:rPr>
+            </w:pPr>
+            <w:r>
+              <w:rPr>
+                <w:rFonts w:ascii="Times New Roman" w:hAnsi="Times New Roman" w:cs="Times New Roman"/>
+                <w:b/>
+              </w:rPr>
+              <w:t>Owner</w:t>
+            </w:r>
+          </w:p>
+        </w:tc>
+        <w:tc>
+          <w:tcPr>
+            <w:tcW w:w="900" w:type="dxa"/>
+            <w:shd w:val="clear" w:color="auto" w:fill="E36C0A" w:themeFill="accent6" w:themeFillShade="BF"/>
+          </w:tcPr>
+          <w:p>
+            <w:pPr>
+              <w:jc w:val="center"/>
+              <w:rPr>
+                <w:rFonts w:ascii="Times New Roman" w:hAnsi="Times New Roman" w:cs="Times New Roman"/>
+                <w:b/>
+              </w:rPr>
+            </w:pPr>
+            <w:r>
+              <w:rPr>
+                <w:rFonts w:ascii="Times New Roman" w:hAnsi="Times New Roman" w:cs="Times New Roman"/>
+                <w:b/>
+              </w:rPr>
+              <w:t>Date</w:t>
+            </w:r>
+          </w:p>
+        </w:tc>
+        <w:tc>
+          <w:tcPr>
+            <w:tcW w:w="4230" w:type="dxa"/>
+            <w:shd w:val="clear" w:color="auto" w:fill="E36C0A" w:themeFill="accent6" w:themeFillShade="BF"/>
+          </w:tcPr>
+          <w:p>
+            <w:pPr>
+              <w:jc w:val="both"/>
+              <w:rPr>
+                <w:rFonts w:ascii="Times New Roman" w:hAnsi="Times New Roman" w:cs="Times New Roman"/>
+                <w:b/>
+              </w:rPr>
+            </w:pPr>
+            <w:r>
+              <w:rPr>
+                <w:rFonts w:ascii="Times New Roman" w:hAnsi="Times New Roman" w:cs="Times New Roman"/>
+                <w:b/>
+              </w:rPr>
+              <w:t>Content</w:t>
+            </w:r>
+          </w:p>
+        </w:tc>
+        <w:tc>
+          <w:tcPr>
+            <w:tcW w:w="1890" w:type="dxa"/>
+            <w:shd w:val="clear" w:color="auto" w:fill="E36C0A" w:themeFill="accent6" w:themeFillShade="BF"/>
+          </w:tcPr>
+          <w:p>
+            <w:pPr>
+              <w:jc w:val="both"/>
+              <w:rPr>
+                <w:rFonts w:ascii="Times New Roman" w:hAnsi="Times New Roman" w:cs="Times New Roman"/>
+                <w:b/>
+              </w:rPr>
+            </w:pPr>
+            <w:r>
+              <w:rPr>
+                <w:rFonts w:ascii="Times New Roman" w:hAnsi="Times New Roman" w:cs="Times New Roman"/>
+                <w:b/>
+              </w:rPr>
+              <w:t>Result</w:t>
+            </w:r>
+          </w:p>
+        </w:tc>
+        <w:tc>
+          <w:tcPr>
+            <w:tcW w:w="1170" w:type="dxa"/>
+            <w:shd w:val="clear" w:color="auto" w:fill="E36C0A" w:themeFill="accent6" w:themeFillShade="BF"/>
+          </w:tcPr>
+          <w:p>
+            <w:pPr>
+              <w:jc w:val="center"/>
+              <w:rPr>
+                <w:rFonts w:ascii="Times New Roman" w:hAnsi="Times New Roman" w:cs="Times New Roman"/>
+                <w:b/>
+              </w:rPr>
+            </w:pPr>
+            <w:r>
+              <w:rPr>
+                <w:rFonts w:ascii="Times New Roman" w:hAnsi="Times New Roman" w:cs="Times New Roman"/>
+                <w:b/>
+              </w:rPr>
+              <w:t>Status</w:t>
+            </w:r>
+          </w:p>
+        </w:tc>
+        <w:tc>
+          <w:tcPr>
+            <w:tcW w:w="1260" w:type="dxa"/>
+            <w:shd w:val="clear" w:color="auto" w:fill="E36C0A" w:themeFill="accent6" w:themeFillShade="BF"/>
+          </w:tcPr>
+          <w:p>
+            <w:pPr>
+              <w:jc w:val="center"/>
+              <w:rPr>
+                <w:rFonts w:ascii="Times New Roman" w:hAnsi="Times New Roman" w:cs="Times New Roman"/>
+                <w:b/>
+              </w:rPr>
+            </w:pPr>
+            <w:r>
+              <w:rPr>
+                <w:rFonts w:ascii="Times New Roman" w:hAnsi="Times New Roman" w:cs="Times New Roman"/>
+                <w:b/>
+                <w:sz w:val="24"/>
+              </w:rPr>
+              <w:t>Comment</w:t>
+            </w:r>
+          </w:p>
+        </w:tc>
+      </w:tr>
+      <w:tr>
+        <w:tc>
+          <w:tcPr>
+            <w:tcW w:w="1260" w:type="dxa"/>
+            <w:vAlign w:val="center"/>
+          </w:tcPr>
+          <w:p>
+            <w:pPr>
+              <w:jc w:val="center"/>
+              <w:rPr>
+                <w:rFonts w:ascii="Times New Roman" w:hAnsi="Times New Roman" w:cs="Times New Roman"/>
+              </w:rPr>
+            </w:pPr>
+            <w:r>
+              <w:rPr>
+                <w:rFonts w:ascii="Times New Roman" w:hAnsi="Times New Roman" w:cs="Times New Roman"/>
+              </w:rPr>
+              <w:t>PRO_01</w:t>
+            </w:r>
+          </w:p>
+        </w:tc>
+        <w:tc>
+          <w:tcPr>
+            <w:tcW w:w="1260" w:type="dxa"/>
+            <w:vAlign w:val="center"/>
+          </w:tcPr>
+          <w:p>
+            <w:pPr>
+              <w:jc w:val="center"/>
+              <w:rPr>
+                <w:rFonts w:ascii="Times New Roman" w:hAnsi="Times New Roman" w:cs="Times New Roman"/>
+              </w:rPr>
+            </w:pPr>
+            <w:r>
+              <w:rPr>
+                <w:rFonts w:ascii="Times New Roman" w:hAnsi="Times New Roman" w:cs="Times New Roman"/>
+              </w:rPr>
+              <w:t>Group 21</w:t>
+            </w:r>
+          </w:p>
+        </w:tc>
+        <w:tc>
+          <w:tcPr>
+            <w:tcW w:w="900" w:type="dxa"/>
+            <w:vAlign w:val="center"/>
+          </w:tcPr>
+          <w:p>
+            <w:pPr>
+              <w:jc w:val="center"/>
+              <w:rPr>
+                <w:rFonts w:ascii="Times New Roman" w:hAnsi="Times New Roman" w:cs="Times New Roman"/>
+              </w:rPr>
+            </w:pPr>
+            <w:r>
+              <w:rPr>
+                <w:rFonts w:ascii="Times New Roman" w:hAnsi="Times New Roman" w:cs="Times New Roman"/>
+              </w:rPr>
+              <w:t>10/06</w:t>
+            </w:r>
+          </w:p>
+        </w:tc>
+        <w:tc>
+          <w:tcPr>
+            <w:tcW w:w="4230" w:type="dxa"/>
+            <w:vAlign w:val="center"/>
+          </w:tcPr>
+          <w:p>
+            <w:pPr>
+              <w:jc w:val="both"/>
+              <w:rPr>
+                <w:rFonts w:ascii="Times New Roman" w:hAnsi="Times New Roman" w:cs="Times New Roman"/>
+              </w:rPr>
+            </w:pPr>
+            <w:r>
+              <w:rPr>
+                <w:rFonts w:ascii="Times New Roman" w:hAnsi="Times New Roman" w:cs="Times New Roman"/>
+              </w:rPr>
+              <w:t>-start game</w:t>
+            </w:r>
+          </w:p>
+          <w:p>
+            <w:pPr>
+              <w:jc w:val="both"/>
+              <w:rPr>
+                <w:rFonts w:ascii="Times New Roman" w:hAnsi="Times New Roman" w:cs="Times New Roman"/>
+              </w:rPr>
+            </w:pPr>
+            <w:r>
+              <w:rPr>
+                <w:rFonts w:ascii="Times New Roman" w:hAnsi="Times New Roman" w:cs="Times New Roman"/>
+              </w:rPr>
+              <w:t>-at home screen, press exit button to exit game</w:t>
+            </w:r>
+          </w:p>
+        </w:tc>
+        <w:tc>
+          <w:tcPr>
+            <w:tcW w:w="1890" w:type="dxa"/>
+            <w:vAlign w:val="center"/>
+          </w:tcPr>
+          <w:p>
+            <w:pPr>
+              <w:jc w:val="both"/>
+              <w:rPr>
+                <w:rFonts w:ascii="Times New Roman" w:hAnsi="Times New Roman" w:cs="Times New Roman"/>
+              </w:rPr>
+            </w:pPr>
+            <w:r>
+              <w:rPr>
+                <w:rFonts w:ascii="Times New Roman" w:hAnsi="Times New Roman" w:cs="Times New Roman"/>
+              </w:rPr>
+              <w:t>Game is exited</w:t>
+            </w:r>
+          </w:p>
+        </w:tc>
+        <w:tc>
+          <w:tcPr>
+            <w:tcW w:w="1170" w:type="dxa"/>
+            <w:vAlign w:val="center"/>
+          </w:tcPr>
+          <w:p>
+            <w:pPr>
+              <w:jc w:val="center"/>
+              <w:rPr>
+                <w:rFonts w:ascii="Times New Roman" w:hAnsi="Times New Roman" w:cs="Times New Roman"/>
+              </w:rPr>
+            </w:pPr>
+            <w:r>
+              <w:rPr>
+                <w:rFonts w:ascii="Times New Roman" w:hAnsi="Times New Roman" w:cs="Times New Roman"/>
+              </w:rPr>
+              <w:t>Passed</w:t>
+            </w:r>
+          </w:p>
+        </w:tc>
+        <w:tc>
+          <w:tcPr>
+            <w:tcW w:w="1260" w:type="dxa"/>
+            <w:vAlign w:val="center"/>
+          </w:tcPr>
+          <w:p>
+            <w:pPr>
+              <w:jc w:val="center"/>
+            </w:pPr>
+          </w:p>
+        </w:tc>
+      </w:tr>
+      <w:tr>
+        <w:tc>
+          <w:tcPr>
+            <w:tcW w:w="1260" w:type="dxa"/>
+            <w:vAlign w:val="center"/>
+          </w:tcPr>
+          <w:p>
+            <w:pPr>
+              <w:jc w:val="center"/>
+              <w:rPr>
+                <w:rFonts w:ascii="Times New Roman" w:hAnsi="Times New Roman" w:cs="Times New Roman"/>
+              </w:rPr>
+            </w:pPr>
+            <w:r>
+              <w:rPr>
+                <w:rFonts w:ascii="Times New Roman" w:hAnsi="Times New Roman" w:cs="Times New Roman"/>
+              </w:rPr>
+              <w:t>PRO_02</w:t>
+            </w:r>
+          </w:p>
+        </w:tc>
+        <w:tc>
+          <w:tcPr>
+            <w:tcW w:w="1260" w:type="dxa"/>
+            <w:vAlign w:val="center"/>
+          </w:tcPr>
+          <w:p>
+            <w:pPr>
+              <w:jc w:val="center"/>
+              <w:rPr>
+                <w:rFonts w:ascii="Times New Roman" w:hAnsi="Times New Roman" w:cs="Times New Roman"/>
+              </w:rPr>
+            </w:pPr>
+            <w:r>
+              <w:rPr>
+                <w:rFonts w:ascii="Times New Roman" w:hAnsi="Times New Roman" w:cs="Times New Roman"/>
+              </w:rPr>
+              <w:t>Group 21</w:t>
+            </w:r>
+          </w:p>
+        </w:tc>
+        <w:tc>
+          <w:tcPr>
+            <w:tcW w:w="900" w:type="dxa"/>
+            <w:vAlign w:val="center"/>
+          </w:tcPr>
+          <w:p>
+            <w:pPr>
+              <w:jc w:val="center"/>
+              <w:rPr>
+                <w:rFonts w:ascii="Times New Roman" w:hAnsi="Times New Roman" w:cs="Times New Roman"/>
+              </w:rPr>
+            </w:pPr>
+            <w:r>
+              <w:rPr>
+                <w:rFonts w:ascii="Times New Roman" w:hAnsi="Times New Roman" w:cs="Times New Roman"/>
+              </w:rPr>
+              <w:t>10/06</w:t>
+            </w:r>
+          </w:p>
+        </w:tc>
+        <w:tc>
+          <w:tcPr>
+            <w:tcW w:w="4230" w:type="dxa"/>
+            <w:vAlign w:val="center"/>
+          </w:tcPr>
+          <w:p>
+            <w:pPr>
+              <w:jc w:val="both"/>
+              <w:rPr>
+                <w:rFonts w:ascii="Times New Roman" w:hAnsi="Times New Roman" w:cs="Times New Roman"/>
+              </w:rPr>
+            </w:pPr>
+            <w:r>
+              <w:rPr>
+                <w:rFonts w:ascii="Times New Roman" w:hAnsi="Times New Roman" w:cs="Times New Roman"/>
+              </w:rPr>
+              <w:t>-start game</w:t>
+            </w:r>
+          </w:p>
+          <w:p>
+            <w:pPr>
+              <w:jc w:val="both"/>
+              <w:rPr>
+                <w:rFonts w:ascii="Times New Roman" w:hAnsi="Times New Roman" w:cs="Times New Roman"/>
+              </w:rPr>
+            </w:pPr>
+            <w:r>
+              <w:rPr>
+                <w:rFonts w:ascii="Times New Roman" w:hAnsi="Times New Roman" w:cs="Times New Roman"/>
+              </w:rPr>
+              <w:t>-at home screen, press show high score button to display top ten high score</w:t>
+            </w:r>
+          </w:p>
+          <w:p>
+            <w:pPr>
+              <w:jc w:val="both"/>
+              <w:rPr>
+                <w:rFonts w:ascii="Times New Roman" w:hAnsi="Times New Roman" w:cs="Times New Roman"/>
+              </w:rPr>
+            </w:pPr>
+            <w:r>
+              <w:rPr>
+                <w:rFonts w:ascii="Times New Roman" w:hAnsi="Times New Roman" w:cs="Times New Roman"/>
+              </w:rPr>
+              <w:t>-after viewing top ten score, press back button to come back home screen</w:t>
+            </w:r>
+          </w:p>
+          <w:p>
+            <w:pPr>
+              <w:jc w:val="both"/>
+              <w:rPr>
+                <w:rFonts w:ascii="Times New Roman" w:hAnsi="Times New Roman" w:cs="Times New Roman"/>
+              </w:rPr>
+            </w:pPr>
+            <w:r>
+              <w:rPr>
+                <w:rFonts w:ascii="Times New Roman" w:hAnsi="Times New Roman" w:cs="Times New Roman"/>
+              </w:rPr>
+              <w:t>-in home screen, press exit to quit game</w:t>
+            </w:r>
+          </w:p>
+        </w:tc>
+        <w:tc>
+          <w:tcPr>
+            <w:tcW w:w="1890" w:type="dxa"/>
+            <w:vAlign w:val="center"/>
+          </w:tcPr>
+          <w:p>
+            <w:pPr>
+              <w:jc w:val="both"/>
+              <w:rPr>
+                <w:rFonts w:ascii="Times New Roman" w:hAnsi="Times New Roman" w:cs="Times New Roman"/>
+              </w:rPr>
+            </w:pPr>
+            <w:r>
+              <w:rPr>
+                <w:rFonts w:ascii="Times New Roman" w:hAnsi="Times New Roman" w:cs="Times New Roman"/>
+              </w:rPr>
+              <w:t>Game is exited</w:t>
+            </w:r>
+          </w:p>
+        </w:tc>
+        <w:tc>
+          <w:tcPr>
+            <w:tcW w:w="1170" w:type="dxa"/>
+            <w:vAlign w:val="center"/>
+          </w:tcPr>
+          <w:p>
+            <w:pPr>
+              <w:jc w:val="center"/>
+              <w:rPr>
+                <w:rFonts w:ascii="Times New Roman" w:hAnsi="Times New Roman" w:cs="Times New Roman"/>
+              </w:rPr>
+            </w:pPr>
+            <w:r>
+              <w:rPr>
+                <w:rFonts w:ascii="Times New Roman" w:hAnsi="Times New Roman" w:cs="Times New Roman"/>
+              </w:rPr>
+              <w:t>passed</w:t>
+            </w:r>
+          </w:p>
+        </w:tc>
+        <w:tc>
+          <w:tcPr>
+            <w:tcW w:w="1260" w:type="dxa"/>
+            <w:vAlign w:val="center"/>
+          </w:tcPr>
+          <w:p>
+            <w:pPr>
+              <w:jc w:val="center"/>
+            </w:pPr>
+          </w:p>
+        </w:tc>
+      </w:tr>
+      <w:tr>
+        <w:tc>
+          <w:tcPr>
+            <w:tcW w:w="1260" w:type="dxa"/>
+            <w:vAlign w:val="center"/>
+          </w:tcPr>
+          <w:p>
+            <w:pPr>
+              <w:jc w:val="center"/>
+              <w:rPr>
+                <w:rFonts w:ascii="Times New Roman" w:hAnsi="Times New Roman" w:cs="Times New Roman"/>
+              </w:rPr>
+            </w:pPr>
+            <w:r>
+              <w:rPr>
+                <w:rFonts w:ascii="Times New Roman" w:hAnsi="Times New Roman" w:cs="Times New Roman"/>
+              </w:rPr>
+              <w:t>PRO_03</w:t>
+            </w:r>
+          </w:p>
+        </w:tc>
+        <w:tc>
+          <w:tcPr>
+            <w:tcW w:w="1260" w:type="dxa"/>
+            <w:vAlign w:val="center"/>
+          </w:tcPr>
+          <w:p>
+            <w:pPr>
+              <w:jc w:val="center"/>
+              <w:rPr>
+                <w:rFonts w:ascii="Times New Roman" w:hAnsi="Times New Roman" w:cs="Times New Roman"/>
+              </w:rPr>
+            </w:pPr>
+            <w:r>
+              <w:rPr>
+                <w:rFonts w:ascii="Times New Roman" w:hAnsi="Times New Roman" w:cs="Times New Roman"/>
+              </w:rPr>
+              <w:t>Group 21</w:t>
+            </w:r>
+          </w:p>
+        </w:tc>
+        <w:tc>
+          <w:tcPr>
+            <w:tcW w:w="900" w:type="dxa"/>
+            <w:vAlign w:val="center"/>
+          </w:tcPr>
+          <w:p>
+            <w:pPr>
+              <w:jc w:val="center"/>
+              <w:rPr>
+                <w:rFonts w:ascii="Times New Roman" w:hAnsi="Times New Roman" w:cs="Times New Roman"/>
+              </w:rPr>
+            </w:pPr>
+            <w:r>
+              <w:rPr>
+                <w:rFonts w:ascii="Times New Roman" w:hAnsi="Times New Roman" w:cs="Times New Roman"/>
+              </w:rPr>
+              <w:t>10/06</w:t>
+            </w:r>
+          </w:p>
+        </w:tc>
+        <w:tc>
+          <w:tcPr>
+            <w:tcW w:w="4230" w:type="dxa"/>
+            <w:vAlign w:val="center"/>
+          </w:tcPr>
+          <w:p>
+            <w:pPr>
+              <w:jc w:val="both"/>
+              <w:rPr>
+                <w:rFonts w:ascii="Times New Roman" w:hAnsi="Times New Roman" w:cs="Times New Roman"/>
+              </w:rPr>
+            </w:pPr>
+            <w:r>
+              <w:rPr>
+                <w:rFonts w:ascii="Times New Roman" w:hAnsi="Times New Roman" w:cs="Times New Roman"/>
+              </w:rPr>
+              <w:t>-start game</w:t>
+            </w:r>
+          </w:p>
+          <w:p>
+            <w:pPr>
+              <w:jc w:val="both"/>
+              <w:rPr>
+                <w:rFonts w:ascii="Times New Roman" w:hAnsi="Times New Roman" w:cs="Times New Roman"/>
+              </w:rPr>
+            </w:pPr>
+            <w:r>
+              <w:rPr>
+                <w:rFonts w:ascii="Times New Roman" w:hAnsi="Times New Roman" w:cs="Times New Roman"/>
+              </w:rPr>
+              <w:t>-at home screen, click option button</w:t>
+            </w:r>
+          </w:p>
+          <w:p>
+            <w:pPr>
+              <w:jc w:val="both"/>
+              <w:rPr>
+                <w:rFonts w:ascii="Times New Roman" w:hAnsi="Times New Roman" w:cs="Times New Roman"/>
+              </w:rPr>
+            </w:pPr>
+            <w:r>
+              <w:rPr>
+                <w:rFonts w:ascii="Times New Roman" w:hAnsi="Times New Roman" w:cs="Times New Roman"/>
+              </w:rPr>
+              <w:t>-after that, click back to come home screen and click exit to quit game</w:t>
+            </w:r>
+          </w:p>
+        </w:tc>
+        <w:tc>
+          <w:tcPr>
+            <w:tcW w:w="1890" w:type="dxa"/>
+            <w:vAlign w:val="center"/>
+          </w:tcPr>
+          <w:p>
+            <w:pPr>
+              <w:jc w:val="both"/>
+              <w:rPr>
+                <w:rFonts w:ascii="Times New Roman" w:hAnsi="Times New Roman" w:cs="Times New Roman"/>
+              </w:rPr>
+            </w:pPr>
+            <w:r>
+              <w:rPr>
+                <w:rFonts w:ascii="Times New Roman" w:hAnsi="Times New Roman" w:cs="Times New Roman"/>
+              </w:rPr>
+              <w:t>Game is quitted</w:t>
+            </w:r>
+          </w:p>
+        </w:tc>
+        <w:tc>
+          <w:tcPr>
+            <w:tcW w:w="1170" w:type="dxa"/>
+            <w:vAlign w:val="center"/>
+          </w:tcPr>
+          <w:p>
+            <w:pPr>
+              <w:jc w:val="center"/>
+              <w:rPr>
+                <w:rFonts w:ascii="Times New Roman" w:hAnsi="Times New Roman" w:cs="Times New Roman"/>
+              </w:rPr>
+            </w:pPr>
+            <w:r>
+              <w:rPr>
+                <w:rFonts w:ascii="Times New Roman" w:hAnsi="Times New Roman" w:cs="Times New Roman"/>
+              </w:rPr>
+              <w:t>passed</w:t>
+            </w:r>
+          </w:p>
+        </w:tc>
+        <w:tc>
+          <w:tcPr>
+            <w:tcW w:w="1260" w:type="dxa"/>
+            <w:vAlign w:val="center"/>
+          </w:tcPr>
+          <w:p>
+            <w:pPr>
+              <w:jc w:val="center"/>
+              <w:rPr>
+                <w:rFonts w:ascii="Times New Roman" w:hAnsi="Times New Roman" w:cs="Times New Roman"/>
+              </w:rPr>
+            </w:pPr>
+          </w:p>
+        </w:tc>
+      </w:tr>
+      <w:tr>
+        <w:tc>
+          <w:tcPr>
+            <w:tcW w:w="1260" w:type="dxa"/>
+            <w:vAlign w:val="center"/>
+          </w:tcPr>
+          <w:p>
+            <w:pPr>
+              <w:jc w:val="center"/>
+              <w:rPr>
+                <w:rFonts w:ascii="Times New Roman" w:hAnsi="Times New Roman" w:cs="Times New Roman"/>
+              </w:rPr>
+            </w:pPr>
+            <w:r>
+              <w:rPr>
+                <w:rFonts w:ascii="Times New Roman" w:hAnsi="Times New Roman" w:cs="Times New Roman"/>
+              </w:rPr>
+              <w:t>PRO_04</w:t>
+            </w:r>
+          </w:p>
+        </w:tc>
+        <w:tc>
+          <w:tcPr>
+            <w:tcW w:w="1260" w:type="dxa"/>
+            <w:vAlign w:val="center"/>
+          </w:tcPr>
+          <w:p>
+            <w:pPr>
+              <w:jc w:val="center"/>
+              <w:rPr>
+                <w:rFonts w:ascii="Times New Roman" w:hAnsi="Times New Roman" w:cs="Times New Roman"/>
+              </w:rPr>
+            </w:pPr>
+            <w:r>
+              <w:rPr>
+                <w:rFonts w:ascii="Times New Roman" w:hAnsi="Times New Roman" w:cs="Times New Roman"/>
+              </w:rPr>
+              <w:t>Group 21</w:t>
+            </w:r>
+          </w:p>
+        </w:tc>
+        <w:tc>
+          <w:tcPr>
+            <w:tcW w:w="900" w:type="dxa"/>
+            <w:vAlign w:val="center"/>
+          </w:tcPr>
+          <w:p>
+            <w:pPr>
+              <w:jc w:val="center"/>
+              <w:rPr>
+                <w:rFonts w:ascii="Times New Roman" w:hAnsi="Times New Roman" w:cs="Times New Roman"/>
+              </w:rPr>
+            </w:pPr>
+            <w:r>
+              <w:rPr>
+                <w:rFonts w:ascii="Times New Roman" w:hAnsi="Times New Roman" w:cs="Times New Roman"/>
+              </w:rPr>
+              <w:t>10/06</w:t>
+            </w:r>
+          </w:p>
+        </w:tc>
+        <w:tc>
+          <w:tcPr>
+            <w:tcW w:w="4230" w:type="dxa"/>
+            <w:vAlign w:val="center"/>
+          </w:tcPr>
+          <w:p>
+            <w:pPr>
+              <w:jc w:val="both"/>
+              <w:rPr>
+                <w:rFonts w:ascii="Times New Roman" w:hAnsi="Times New Roman" w:cs="Times New Roman"/>
+              </w:rPr>
+            </w:pPr>
+            <w:r>
+              <w:rPr>
+                <w:rFonts w:ascii="Times New Roman" w:hAnsi="Times New Roman" w:cs="Times New Roman"/>
+              </w:rPr>
+              <w:t>-start game</w:t>
+            </w:r>
+          </w:p>
+          <w:p>
+            <w:pPr>
+              <w:jc w:val="both"/>
+              <w:rPr>
+                <w:rFonts w:ascii="Times New Roman" w:hAnsi="Times New Roman" w:cs="Times New Roman"/>
+              </w:rPr>
+            </w:pPr>
+            <w:r>
+              <w:rPr>
+                <w:rFonts w:ascii="Times New Roman" w:hAnsi="Times New Roman" w:cs="Times New Roman"/>
+              </w:rPr>
+              <w:t xml:space="preserve">-at home screen, click </w:t>
+            </w:r>
+            <w:r>
+              <w:rPr>
+                <w:rFonts w:ascii="Times New Roman" w:hAnsi="Times New Roman" w:cs="Times New Roman"/>
+              </w:rPr>
+              <w:t>new game</w:t>
+            </w:r>
+            <w:r>
+              <w:rPr>
+                <w:rFonts w:ascii="Times New Roman" w:hAnsi="Times New Roman" w:cs="Times New Roman"/>
+              </w:rPr>
+              <w:t xml:space="preserve"> button</w:t>
+            </w:r>
+          </w:p>
+          <w:p>
+            <w:pPr>
+              <w:jc w:val="both"/>
+              <w:rPr>
+                <w:rFonts w:ascii="Times New Roman" w:hAnsi="Times New Roman" w:cs="Times New Roman"/>
+              </w:rPr>
+            </w:pPr>
+            <w:r>
+              <w:rPr>
+                <w:rFonts w:ascii="Times New Roman" w:hAnsi="Times New Roman" w:cs="Times New Roman"/>
+              </w:rPr>
+              <w:t>-after that, click exit to quit game</w:t>
+            </w:r>
+          </w:p>
+        </w:tc>
+        <w:tc>
+          <w:tcPr>
+            <w:tcW w:w="1890" w:type="dxa"/>
+            <w:vAlign w:val="center"/>
+          </w:tcPr>
+          <w:p>
+            <w:pPr>
+              <w:jc w:val="both"/>
+              <w:rPr>
+                <w:rFonts w:ascii="Times New Roman" w:hAnsi="Times New Roman" w:cs="Times New Roman"/>
+              </w:rPr>
+            </w:pPr>
+            <w:r>
+              <w:rPr>
+                <w:rFonts w:ascii="Times New Roman" w:hAnsi="Times New Roman" w:cs="Times New Roman"/>
+              </w:rPr>
+              <w:t>Game is quitted</w:t>
+            </w:r>
+          </w:p>
+        </w:tc>
+        <w:tc>
+          <w:tcPr>
+            <w:tcW w:w="1170" w:type="dxa"/>
+            <w:vAlign w:val="center"/>
+          </w:tcPr>
+          <w:p>
+            <w:pPr>
+              <w:jc w:val="center"/>
+              <w:rPr>
+                <w:rFonts w:ascii="Times New Roman" w:hAnsi="Times New Roman" w:cs="Times New Roman"/>
+              </w:rPr>
+            </w:pPr>
+            <w:r>
+              <w:rPr>
+                <w:rFonts w:ascii="Times New Roman" w:hAnsi="Times New Roman" w:cs="Times New Roman"/>
+              </w:rPr>
+              <w:t>passed</w:t>
+            </w:r>
+          </w:p>
+        </w:tc>
+        <w:tc>
+          <w:tcPr>
+            <w:tcW w:w="1260" w:type="dxa"/>
+            <w:vAlign w:val="center"/>
+          </w:tcPr>
+          <w:p>
+            <w:pPr>
+              <w:jc w:val="center"/>
+              <w:rPr>
+                <w:rFonts w:ascii="Times New Roman" w:hAnsi="Times New Roman" w:cs="Times New Roman"/>
+              </w:rPr>
+            </w:pPr>
+          </w:p>
+        </w:tc>
+      </w:tr>
+      <w:tr>
+        <w:tc>
+          <w:tcPr>
+            <w:tcW w:w="1260" w:type="dxa"/>
+            <w:vAlign w:val="center"/>
+          </w:tcPr>
+          <w:p>
+            <w:pPr>
+              <w:jc w:val="center"/>
+              <w:rPr>
+                <w:rFonts w:ascii="Times New Roman" w:hAnsi="Times New Roman" w:cs="Times New Roman"/>
+              </w:rPr>
+            </w:pPr>
+            <w:r>
+              <w:rPr>
+                <w:rFonts w:ascii="Times New Roman" w:hAnsi="Times New Roman" w:cs="Times New Roman"/>
+              </w:rPr>
+              <w:t>PRO_05</w:t>
+            </w:r>
+          </w:p>
+        </w:tc>
+        <w:tc>
+          <w:tcPr>
+            <w:tcW w:w="1260" w:type="dxa"/>
+            <w:vAlign w:val="center"/>
+          </w:tcPr>
+          <w:p>
+            <w:pPr>
+              <w:jc w:val="center"/>
+              <w:rPr>
+                <w:rFonts w:ascii="Times New Roman" w:hAnsi="Times New Roman" w:cs="Times New Roman"/>
+              </w:rPr>
+            </w:pPr>
+            <w:r>
+              <w:rPr>
+                <w:rFonts w:ascii="Times New Roman" w:hAnsi="Times New Roman" w:cs="Times New Roman"/>
+              </w:rPr>
+              <w:t>Group 21</w:t>
+            </w:r>
+          </w:p>
+        </w:tc>
+        <w:tc>
+          <w:tcPr>
+            <w:tcW w:w="900" w:type="dxa"/>
+            <w:vAlign w:val="center"/>
+          </w:tcPr>
+          <w:p>
+            <w:pPr>
+              <w:jc w:val="center"/>
+              <w:rPr>
+                <w:rFonts w:ascii="Times New Roman" w:hAnsi="Times New Roman" w:cs="Times New Roman"/>
+              </w:rPr>
+            </w:pPr>
+            <w:r>
+              <w:rPr>
+                <w:rFonts w:ascii="Times New Roman" w:hAnsi="Times New Roman" w:cs="Times New Roman"/>
+              </w:rPr>
+              <w:t>10/06</w:t>
+            </w:r>
+          </w:p>
+        </w:tc>
+        <w:tc>
+          <w:tcPr>
+            <w:tcW w:w="4230" w:type="dxa"/>
+            <w:vAlign w:val="center"/>
+          </w:tcPr>
+          <w:p>
+            <w:pPr>
+              <w:jc w:val="both"/>
+              <w:rPr>
+                <w:rFonts w:ascii="Times New Roman" w:hAnsi="Times New Roman" w:cs="Times New Roman"/>
+              </w:rPr>
+            </w:pPr>
+            <w:r>
+              <w:rPr>
+                <w:rFonts w:ascii="Times New Roman" w:hAnsi="Times New Roman" w:cs="Times New Roman"/>
+              </w:rPr>
+              <w:t>-start game to go home screen</w:t>
+            </w:r>
+          </w:p>
+          <w:p>
+            <w:pPr>
+              <w:jc w:val="both"/>
+              <w:rPr>
+                <w:rFonts w:ascii="Times New Roman" w:hAnsi="Times New Roman" w:cs="Times New Roman"/>
+              </w:rPr>
+            </w:pPr>
+            <w:r>
+              <w:rPr>
+                <w:rFonts w:ascii="Times New Roman" w:hAnsi="Times New Roman" w:cs="Times New Roman"/>
+              </w:rPr>
+              <w:t>-click option button to configure game</w:t>
+            </w:r>
+          </w:p>
+          <w:p>
+            <w:pPr>
+              <w:jc w:val="both"/>
+              <w:rPr>
+                <w:rFonts w:ascii="Times New Roman" w:hAnsi="Times New Roman" w:cs="Times New Roman"/>
+              </w:rPr>
+            </w:pPr>
+            <w:r>
+              <w:rPr>
+                <w:rFonts w:ascii="Times New Roman" w:hAnsi="Times New Roman" w:cs="Times New Roman"/>
+              </w:rPr>
+              <w:t>-after configuration finished, click back to come back home screen and click new game button.</w:t>
+            </w:r>
+          </w:p>
+          <w:p>
+            <w:pPr>
+              <w:jc w:val="both"/>
+              <w:rPr>
+                <w:rFonts w:ascii="Times New Roman" w:hAnsi="Times New Roman" w:cs="Times New Roman"/>
+              </w:rPr>
+            </w:pPr>
+            <w:r>
+              <w:rPr>
+                <w:rFonts w:ascii="Times New Roman" w:hAnsi="Times New Roman" w:cs="Times New Roman"/>
+              </w:rPr>
+              <w:t>-in playing status, press exit to quit</w:t>
+            </w:r>
+          </w:p>
+        </w:tc>
+        <w:tc>
+          <w:tcPr>
+            <w:tcW w:w="1890" w:type="dxa"/>
+            <w:vAlign w:val="center"/>
+          </w:tcPr>
+          <w:p>
+            <w:pPr>
+              <w:jc w:val="both"/>
+              <w:rPr>
+                <w:rFonts w:ascii="Times New Roman" w:hAnsi="Times New Roman" w:cs="Times New Roman"/>
+              </w:rPr>
+            </w:pPr>
+            <w:r>
+              <w:rPr>
+                <w:rFonts w:ascii="Times New Roman" w:hAnsi="Times New Roman" w:cs="Times New Roman"/>
+              </w:rPr>
+              <w:t>Game is exited</w:t>
+            </w:r>
+          </w:p>
+        </w:tc>
+        <w:tc>
+          <w:tcPr>
+            <w:tcW w:w="1170" w:type="dxa"/>
+            <w:vAlign w:val="center"/>
+          </w:tcPr>
+          <w:p>
+            <w:pPr>
+              <w:jc w:val="center"/>
+              <w:rPr>
+                <w:rFonts w:ascii="Times New Roman" w:hAnsi="Times New Roman" w:cs="Times New Roman"/>
+              </w:rPr>
+            </w:pPr>
+            <w:r>
+              <w:rPr>
+                <w:rFonts w:ascii="Times New Roman" w:hAnsi="Times New Roman" w:cs="Times New Roman"/>
+              </w:rPr>
+              <w:t>Passed</w:t>
+            </w:r>
+          </w:p>
+        </w:tc>
+        <w:tc>
+          <w:tcPr>
+            <w:tcW w:w="1260" w:type="dxa"/>
+            <w:vAlign w:val="center"/>
+          </w:tcPr>
+          <w:p>
+            <w:pPr>
+              <w:jc w:val="center"/>
+              <w:rPr>
+                <w:rFonts w:ascii="Times New Roman" w:hAnsi="Times New Roman" w:cs="Times New Roman"/>
+              </w:rPr>
+            </w:pPr>
+          </w:p>
+        </w:tc>
+      </w:tr>
+      <w:tr>
+        <w:tc>
+          <w:tcPr>
+            <w:tcW w:w="1260" w:type="dxa"/>
+            <w:vAlign w:val="center"/>
+          </w:tcPr>
+          <w:p>
+            <w:pPr>
+              <w:jc w:val="center"/>
+              <w:rPr>
+                <w:rFonts w:ascii="Times New Roman" w:hAnsi="Times New Roman" w:cs="Times New Roman"/>
+              </w:rPr>
+            </w:pPr>
+            <w:r>
+              <w:rPr>
+                <w:rFonts w:ascii="Times New Roman" w:hAnsi="Times New Roman" w:cs="Times New Roman"/>
+              </w:rPr>
+              <w:t>PRO_06</w:t>
+            </w:r>
+          </w:p>
+        </w:tc>
+        <w:tc>
+          <w:tcPr>
+            <w:tcW w:w="1260" w:type="dxa"/>
+            <w:vAlign w:val="center"/>
+          </w:tcPr>
+          <w:p>
+            <w:pPr>
+              <w:jc w:val="center"/>
+              <w:rPr>
+                <w:rFonts w:ascii="Times New Roman" w:hAnsi="Times New Roman" w:cs="Times New Roman"/>
+              </w:rPr>
+            </w:pPr>
+            <w:r>
+              <w:rPr>
+                <w:rFonts w:ascii="Times New Roman" w:hAnsi="Times New Roman" w:cs="Times New Roman"/>
+              </w:rPr>
+              <w:t>Group 21</w:t>
+            </w:r>
+          </w:p>
+        </w:tc>
+        <w:tc>
+          <w:tcPr>
+            <w:tcW w:w="900" w:type="dxa"/>
+            <w:vAlign w:val="center"/>
+          </w:tcPr>
+          <w:p>
+            <w:pPr>
+              <w:jc w:val="center"/>
+              <w:rPr>
+                <w:rFonts w:ascii="Times New Roman" w:hAnsi="Times New Roman" w:cs="Times New Roman"/>
+              </w:rPr>
+            </w:pPr>
+            <w:r>
+              <w:rPr>
+                <w:rFonts w:ascii="Times New Roman" w:hAnsi="Times New Roman" w:cs="Times New Roman"/>
+              </w:rPr>
+              <w:t>10/06</w:t>
+            </w:r>
+          </w:p>
+        </w:tc>
+        <w:tc>
+          <w:tcPr>
+            <w:tcW w:w="4230" w:type="dxa"/>
+            <w:vAlign w:val="center"/>
+          </w:tcPr>
+          <w:p>
+            <w:pPr>
+              <w:jc w:val="both"/>
+              <w:rPr>
+                <w:rFonts w:ascii="Times New Roman" w:hAnsi="Times New Roman" w:cs="Times New Roman"/>
+              </w:rPr>
+            </w:pPr>
+            <w:r>
+              <w:rPr>
+                <w:rFonts w:ascii="Times New Roman" w:hAnsi="Times New Roman" w:cs="Times New Roman"/>
+              </w:rPr>
+              <w:t>-start game to go home screen</w:t>
+            </w:r>
+          </w:p>
+          <w:p>
+            <w:pPr>
+              <w:jc w:val="both"/>
+              <w:rPr>
+                <w:rFonts w:ascii="Times New Roman" w:hAnsi="Times New Roman" w:cs="Times New Roman"/>
+              </w:rPr>
+            </w:pPr>
+            <w:r>
+              <w:rPr>
+                <w:rFonts w:ascii="Times New Roman" w:hAnsi="Times New Roman" w:cs="Times New Roman"/>
+              </w:rPr>
+              <w:t>-enter view high score status, after that click back to go home screen</w:t>
+            </w:r>
+          </w:p>
+          <w:p>
+            <w:pPr>
+              <w:jc w:val="both"/>
+              <w:rPr>
+                <w:rFonts w:ascii="Times New Roman" w:hAnsi="Times New Roman" w:cs="Times New Roman"/>
+              </w:rPr>
+            </w:pPr>
+            <w:r>
+              <w:rPr>
+                <w:rFonts w:ascii="Times New Roman" w:hAnsi="Times New Roman" w:cs="Times New Roman"/>
+              </w:rPr>
+              <w:t>-at home screen, click option to enter configuring status.</w:t>
+            </w:r>
+          </w:p>
+          <w:p>
+            <w:pPr>
+              <w:jc w:val="both"/>
+              <w:rPr>
+                <w:rFonts w:ascii="Times New Roman" w:hAnsi="Times New Roman" w:cs="Times New Roman"/>
+              </w:rPr>
+            </w:pPr>
+            <w:r>
+              <w:rPr>
+                <w:rFonts w:ascii="Times New Roman" w:hAnsi="Times New Roman" w:cs="Times New Roman"/>
+              </w:rPr>
+              <w:t>After configuration finished, click back</w:t>
+            </w:r>
+          </w:p>
+          <w:p>
+            <w:pPr>
+              <w:jc w:val="both"/>
+              <w:rPr>
+                <w:rFonts w:ascii="Times New Roman" w:hAnsi="Times New Roman" w:cs="Times New Roman"/>
+              </w:rPr>
+            </w:pPr>
+            <w:r>
+              <w:rPr>
+                <w:rFonts w:ascii="Times New Roman" w:hAnsi="Times New Roman" w:cs="Times New Roman"/>
+              </w:rPr>
+              <w:t>-click new game to start play game</w:t>
+            </w:r>
+          </w:p>
+        </w:tc>
+        <w:tc>
+          <w:tcPr>
+            <w:tcW w:w="1890" w:type="dxa"/>
+            <w:vAlign w:val="center"/>
+          </w:tcPr>
+          <w:p>
+            <w:pPr>
+              <w:jc w:val="both"/>
+              <w:rPr>
+                <w:rFonts w:ascii="Times New Roman" w:hAnsi="Times New Roman" w:cs="Times New Roman"/>
+              </w:rPr>
+            </w:pPr>
+            <w:r>
+              <w:rPr>
+                <w:rFonts w:ascii="Times New Roman" w:hAnsi="Times New Roman" w:cs="Times New Roman"/>
+              </w:rPr>
+              <w:t>G</w:t>
+            </w:r>
+            <w:r>
+              <w:rPr>
+                <w:rFonts w:ascii="Times New Roman" w:hAnsi="Times New Roman" w:cs="Times New Roman"/>
+              </w:rPr>
+              <w:t>ame start with no effect of configuration</w:t>
+            </w:r>
+          </w:p>
+        </w:tc>
+        <w:tc>
+          <w:tcPr>
+            <w:tcW w:w="1170" w:type="dxa"/>
+            <w:vAlign w:val="center"/>
+          </w:tcPr>
+          <w:p>
+            <w:pPr>
+              <w:jc w:val="center"/>
+              <w:rPr>
+                <w:rFonts w:ascii="Times New Roman" w:hAnsi="Times New Roman" w:cs="Times New Roman"/>
+              </w:rPr>
+            </w:pPr>
+            <w:r>
+              <w:rPr>
+                <w:rFonts w:ascii="Times New Roman" w:hAnsi="Times New Roman" w:cs="Times New Roman"/>
+              </w:rPr>
+              <w:t>Passed</w:t>
+            </w:r>
+          </w:p>
+        </w:tc>
+        <w:tc>
+          <w:tcPr>
+            <w:tcW w:w="1260" w:type="dxa"/>
+            <w:vAlign w:val="center"/>
+          </w:tcPr>
+          <w:p>
+            <w:pPr>
+              <w:jc w:val="center"/>
+              <w:rPr>
+                <w:rFonts w:ascii="Times New Roman" w:hAnsi="Times New Roman" w:cs="Times New Roman"/>
+              </w:rPr>
+            </w:pPr>
+          </w:p>
+        </w:tc>
+      </w:tr>
+      <w:tr>
+        <w:tc>
+          <w:tcPr>
+            <w:tcW w:w="1260" w:type="dxa"/>
+            <w:vAlign w:val="center"/>
+          </w:tcPr>
+          <w:p>
+            <w:pPr>
+              <w:jc w:val="center"/>
+              <w:rPr>
+                <w:rFonts w:ascii="Times New Roman" w:hAnsi="Times New Roman" w:cs="Times New Roman"/>
+              </w:rPr>
+            </w:pPr>
+            <w:r>
+              <w:rPr>
+                <w:rFonts w:ascii="Times New Roman" w:hAnsi="Times New Roman" w:cs="Times New Roman"/>
+              </w:rPr>
+              <w:t>PRO_07</w:t>
+            </w:r>
+          </w:p>
+        </w:tc>
+        <w:tc>
+          <w:tcPr>
+            <w:tcW w:w="1260" w:type="dxa"/>
+            <w:vAlign w:val="center"/>
+          </w:tcPr>
+          <w:p>
+            <w:pPr>
+              <w:jc w:val="center"/>
+              <w:rPr>
+                <w:rFonts w:ascii="Times New Roman" w:hAnsi="Times New Roman" w:cs="Times New Roman"/>
+              </w:rPr>
+            </w:pPr>
+            <w:r>
+              <w:rPr>
+                <w:rFonts w:ascii="Times New Roman" w:hAnsi="Times New Roman" w:cs="Times New Roman"/>
+              </w:rPr>
+              <w:t>Group 21</w:t>
+            </w:r>
+          </w:p>
+        </w:tc>
+        <w:tc>
+          <w:tcPr>
+            <w:tcW w:w="900" w:type="dxa"/>
+            <w:vAlign w:val="center"/>
+          </w:tcPr>
+          <w:p>
+            <w:pPr>
+              <w:jc w:val="center"/>
+              <w:rPr>
+                <w:rFonts w:ascii="Times New Roman" w:hAnsi="Times New Roman" w:cs="Times New Roman"/>
+              </w:rPr>
+            </w:pPr>
+            <w:r>
+              <w:rPr>
+                <w:rFonts w:ascii="Times New Roman" w:hAnsi="Times New Roman" w:cs="Times New Roman"/>
+              </w:rPr>
+              <w:t>10/06</w:t>
+            </w:r>
+          </w:p>
+        </w:tc>
+        <w:tc>
+          <w:tcPr>
+            <w:tcW w:w="4230" w:type="dxa"/>
+            <w:vAlign w:val="center"/>
+          </w:tcPr>
+          <w:p>
+            <w:pPr>
+              <w:jc w:val="both"/>
+              <w:rPr>
+                <w:rFonts w:ascii="Times New Roman" w:hAnsi="Times New Roman" w:cs="Times New Roman"/>
+              </w:rPr>
+            </w:pPr>
+            <w:r>
+              <w:rPr>
+                <w:rFonts w:ascii="Times New Roman" w:hAnsi="Times New Roman" w:cs="Times New Roman"/>
+              </w:rPr>
+              <w:t>-start game to go home screen</w:t>
+            </w:r>
+          </w:p>
+          <w:p>
+            <w:pPr>
+              <w:jc w:val="both"/>
+              <w:rPr>
+                <w:rFonts w:ascii="Times New Roman" w:hAnsi="Times New Roman" w:cs="Times New Roman"/>
+              </w:rPr>
+            </w:pPr>
+            <w:r>
+              <w:rPr>
+                <w:rFonts w:ascii="Times New Roman" w:hAnsi="Times New Roman" w:cs="Times New Roman"/>
+              </w:rPr>
+              <w:t>-click new game to enter playing status</w:t>
+            </w:r>
+          </w:p>
+          <w:p>
+            <w:pPr>
+              <w:jc w:val="both"/>
+              <w:rPr>
+                <w:rFonts w:ascii="Times New Roman" w:hAnsi="Times New Roman" w:cs="Times New Roman"/>
+              </w:rPr>
+            </w:pPr>
+            <w:r>
+              <w:rPr>
+                <w:rFonts w:ascii="Times New Roman" w:hAnsi="Times New Roman" w:cs="Times New Roman"/>
+              </w:rPr>
+              <w:lastRenderedPageBreak/>
+              <w:t>-play game until status is game over</w:t>
+            </w:r>
+          </w:p>
+        </w:tc>
+        <w:tc>
+          <w:tcPr>
+            <w:tcW w:w="1890" w:type="dxa"/>
+            <w:vAlign w:val="center"/>
+          </w:tcPr>
+          <w:p>
+            <w:pPr>
+              <w:jc w:val="both"/>
+              <w:rPr>
+                <w:rFonts w:ascii="Times New Roman" w:hAnsi="Times New Roman" w:cs="Times New Roman"/>
+              </w:rPr>
+            </w:pPr>
+            <w:r>
+              <w:rPr>
+                <w:rFonts w:ascii="Times New Roman" w:hAnsi="Times New Roman" w:cs="Times New Roman"/>
+              </w:rPr>
+              <w:lastRenderedPageBreak/>
+              <w:t>G</w:t>
+            </w:r>
+            <w:r>
+              <w:rPr>
+                <w:rFonts w:ascii="Times New Roman" w:hAnsi="Times New Roman" w:cs="Times New Roman"/>
+              </w:rPr>
+              <w:t>ame over</w:t>
+            </w:r>
+          </w:p>
+        </w:tc>
+        <w:tc>
+          <w:tcPr>
+            <w:tcW w:w="1170" w:type="dxa"/>
+            <w:vAlign w:val="center"/>
+          </w:tcPr>
+          <w:p>
+            <w:pPr>
+              <w:jc w:val="center"/>
+              <w:rPr>
+                <w:rFonts w:ascii="Times New Roman" w:hAnsi="Times New Roman" w:cs="Times New Roman"/>
+              </w:rPr>
+            </w:pPr>
+            <w:r>
+              <w:rPr>
+                <w:rFonts w:ascii="Times New Roman" w:hAnsi="Times New Roman" w:cs="Times New Roman"/>
+              </w:rPr>
+              <w:t>Passed</w:t>
+            </w:r>
+          </w:p>
+        </w:tc>
+        <w:tc>
+          <w:tcPr>
+            <w:tcW w:w="1260" w:type="dxa"/>
+            <w:vAlign w:val="center"/>
+          </w:tcPr>
+          <w:p>
+            <w:pPr>
+              <w:jc w:val="center"/>
+              <w:rPr>
+                <w:rFonts w:ascii="Times New Roman" w:hAnsi="Times New Roman" w:cs="Times New Roman"/>
+              </w:rPr>
+            </w:pPr>
+          </w:p>
+        </w:tc>
+      </w:tr>
+      <w:tr>
+        <w:tc>
+          <w:tcPr>
+            <w:tcW w:w="1260" w:type="dxa"/>
+            <w:vAlign w:val="center"/>
+          </w:tcPr>
+          <w:p>
+            <w:pPr>
+              <w:jc w:val="center"/>
+              <w:rPr>
+                <w:rFonts w:ascii="Times New Roman" w:hAnsi="Times New Roman" w:cs="Times New Roman"/>
+              </w:rPr>
+            </w:pPr>
+            <w:r>
+              <w:rPr>
+                <w:rFonts w:ascii="Times New Roman" w:hAnsi="Times New Roman" w:cs="Times New Roman"/>
+              </w:rPr>
+              <w:lastRenderedPageBreak/>
+              <w:t>PRO_08</w:t>
+            </w:r>
+          </w:p>
+        </w:tc>
+        <w:tc>
+          <w:tcPr>
+            <w:tcW w:w="1260" w:type="dxa"/>
+            <w:vAlign w:val="center"/>
+          </w:tcPr>
+          <w:p>
+            <w:pPr>
+              <w:jc w:val="center"/>
+              <w:rPr>
+                <w:rFonts w:ascii="Times New Roman" w:hAnsi="Times New Roman" w:cs="Times New Roman"/>
+              </w:rPr>
+            </w:pPr>
+            <w:r>
+              <w:rPr>
+                <w:rFonts w:ascii="Times New Roman" w:hAnsi="Times New Roman" w:cs="Times New Roman"/>
+              </w:rPr>
+              <w:t>Group 21</w:t>
+            </w:r>
+          </w:p>
+        </w:tc>
+        <w:tc>
+          <w:tcPr>
+            <w:tcW w:w="900" w:type="dxa"/>
+            <w:vAlign w:val="center"/>
+          </w:tcPr>
+          <w:p>
+            <w:pPr>
+              <w:jc w:val="center"/>
+              <w:rPr>
+                <w:rFonts w:ascii="Times New Roman" w:hAnsi="Times New Roman" w:cs="Times New Roman"/>
+              </w:rPr>
+            </w:pPr>
+            <w:r>
+              <w:rPr>
+                <w:rFonts w:ascii="Times New Roman" w:hAnsi="Times New Roman" w:cs="Times New Roman"/>
+              </w:rPr>
+              <w:t>10/06</w:t>
+            </w:r>
+          </w:p>
+        </w:tc>
+        <w:tc>
+          <w:tcPr>
+            <w:tcW w:w="4230" w:type="dxa"/>
+            <w:vAlign w:val="center"/>
+          </w:tcPr>
+          <w:p>
+            <w:pPr>
+              <w:jc w:val="both"/>
+              <w:rPr>
+                <w:rFonts w:ascii="Times New Roman" w:hAnsi="Times New Roman" w:cs="Times New Roman"/>
+              </w:rPr>
+            </w:pPr>
+            <w:r>
+              <w:rPr>
+                <w:rFonts w:ascii="Times New Roman" w:hAnsi="Times New Roman" w:cs="Times New Roman"/>
+              </w:rPr>
+              <w:t>-start game to go home screen</w:t>
+            </w:r>
+          </w:p>
+          <w:p>
+            <w:pPr>
+              <w:jc w:val="both"/>
+              <w:rPr>
+                <w:rFonts w:ascii="Times New Roman" w:hAnsi="Times New Roman" w:cs="Times New Roman"/>
+              </w:rPr>
+            </w:pPr>
+            <w:r>
+              <w:rPr>
+                <w:rFonts w:ascii="Times New Roman" w:hAnsi="Times New Roman" w:cs="Times New Roman"/>
+              </w:rPr>
+              <w:t>-enter configure mode by clicking option button, after that click ok to go home screen</w:t>
+            </w:r>
+          </w:p>
+          <w:p>
+            <w:pPr>
+              <w:jc w:val="both"/>
+              <w:rPr>
+                <w:rFonts w:ascii="Times New Roman" w:hAnsi="Times New Roman" w:cs="Times New Roman"/>
+              </w:rPr>
+            </w:pPr>
+            <w:r>
+              <w:rPr>
+                <w:rFonts w:ascii="Times New Roman" w:hAnsi="Times New Roman" w:cs="Times New Roman"/>
+              </w:rPr>
+              <w:t>-click new game to enter playing status.</w:t>
+            </w:r>
+          </w:p>
+          <w:p>
+            <w:pPr>
+              <w:jc w:val="both"/>
+              <w:rPr>
+                <w:rFonts w:ascii="Times New Roman" w:hAnsi="Times New Roman" w:cs="Times New Roman"/>
+              </w:rPr>
+            </w:pPr>
+            <w:r>
+              <w:rPr>
+                <w:rFonts w:ascii="Times New Roman" w:hAnsi="Times New Roman" w:cs="Times New Roman"/>
+              </w:rPr>
+              <w:t>-in playing mode, click pause button to pause game, after that, click resume to resume game.</w:t>
+            </w:r>
+          </w:p>
+          <w:p>
+            <w:pPr>
+              <w:jc w:val="both"/>
+              <w:rPr>
+                <w:rFonts w:ascii="Times New Roman" w:hAnsi="Times New Roman" w:cs="Times New Roman"/>
+              </w:rPr>
+            </w:pPr>
+            <w:r>
+              <w:rPr>
+                <w:rFonts w:ascii="Times New Roman" w:hAnsi="Times New Roman" w:cs="Times New Roman"/>
+              </w:rPr>
+              <w:t>-play game until status is game over</w:t>
+            </w:r>
+          </w:p>
+          <w:p>
+            <w:pPr>
+              <w:jc w:val="both"/>
+              <w:rPr>
+                <w:rFonts w:ascii="Times New Roman" w:hAnsi="Times New Roman" w:cs="Times New Roman"/>
+              </w:rPr>
+            </w:pPr>
+          </w:p>
+        </w:tc>
+        <w:tc>
+          <w:tcPr>
+            <w:tcW w:w="1890" w:type="dxa"/>
+            <w:vAlign w:val="center"/>
+          </w:tcPr>
+          <w:p>
+            <w:pPr>
+              <w:jc w:val="both"/>
+              <w:rPr>
+                <w:rFonts w:ascii="Times New Roman" w:hAnsi="Times New Roman" w:cs="Times New Roman"/>
+              </w:rPr>
+            </w:pPr>
+            <w:r>
+              <w:rPr>
+                <w:rFonts w:ascii="Times New Roman" w:hAnsi="Times New Roman" w:cs="Times New Roman"/>
+              </w:rPr>
+              <w:t>-G</w:t>
+            </w:r>
+            <w:r>
+              <w:rPr>
+                <w:rFonts w:ascii="Times New Roman" w:hAnsi="Times New Roman" w:cs="Times New Roman"/>
+              </w:rPr>
+              <w:t>ame is started with effect of configuration</w:t>
+            </w:r>
+          </w:p>
+          <w:p>
+            <w:pPr>
+              <w:jc w:val="both"/>
+              <w:rPr>
+                <w:rFonts w:ascii="Times New Roman" w:hAnsi="Times New Roman" w:cs="Times New Roman"/>
+              </w:rPr>
+            </w:pPr>
+            <w:r>
+              <w:rPr>
+                <w:rFonts w:ascii="Times New Roman" w:hAnsi="Times New Roman" w:cs="Times New Roman"/>
+              </w:rPr>
+              <w:t>-G</w:t>
+            </w:r>
+            <w:r>
+              <w:rPr>
+                <w:rFonts w:ascii="Times New Roman" w:hAnsi="Times New Roman" w:cs="Times New Roman"/>
+              </w:rPr>
+              <w:t>ame over</w:t>
+            </w:r>
+          </w:p>
+        </w:tc>
+        <w:tc>
+          <w:tcPr>
+            <w:tcW w:w="1170" w:type="dxa"/>
+            <w:vAlign w:val="center"/>
+          </w:tcPr>
+          <w:p>
+            <w:pPr>
+              <w:jc w:val="center"/>
+              <w:rPr>
+                <w:rFonts w:ascii="Times New Roman" w:hAnsi="Times New Roman" w:cs="Times New Roman"/>
+              </w:rPr>
+            </w:pPr>
+            <w:r>
+              <w:rPr>
+                <w:rFonts w:ascii="Times New Roman" w:hAnsi="Times New Roman" w:cs="Times New Roman"/>
+              </w:rPr>
+              <w:t>Passed</w:t>
+            </w:r>
+          </w:p>
+        </w:tc>
+        <w:tc>
+          <w:tcPr>
+            <w:tcW w:w="1260" w:type="dxa"/>
+            <w:vAlign w:val="center"/>
+          </w:tcPr>
+          <w:p>
+            <w:pPr>
+              <w:jc w:val="center"/>
+              <w:rPr>
+                <w:rFonts w:ascii="Times New Roman" w:hAnsi="Times New Roman" w:cs="Times New Roman"/>
+              </w:rPr>
+            </w:pPr>
+          </w:p>
+        </w:tc>
+      </w:tr>
+      <w:tr>
+        <w:tc>
+          <w:tcPr>
+            <w:tcW w:w="1260" w:type="dxa"/>
+            <w:vAlign w:val="center"/>
+          </w:tcPr>
+          <w:p>
+            <w:pPr>
+              <w:jc w:val="center"/>
+              <w:rPr>
+                <w:rFonts w:ascii="Times New Roman" w:hAnsi="Times New Roman" w:cs="Times New Roman"/>
+              </w:rPr>
+            </w:pPr>
+            <w:r>
+              <w:rPr>
+                <w:rFonts w:ascii="Times New Roman" w:hAnsi="Times New Roman" w:cs="Times New Roman"/>
+              </w:rPr>
+              <w:t>PRO_09</w:t>
+            </w:r>
+          </w:p>
+        </w:tc>
+        <w:tc>
+          <w:tcPr>
+            <w:tcW w:w="1260" w:type="dxa"/>
+            <w:vAlign w:val="center"/>
+          </w:tcPr>
+          <w:p>
+            <w:pPr>
+              <w:jc w:val="center"/>
+              <w:rPr>
+                <w:rFonts w:ascii="Times New Roman" w:hAnsi="Times New Roman" w:cs="Times New Roman"/>
+              </w:rPr>
+            </w:pPr>
+            <w:r>
+              <w:rPr>
+                <w:rFonts w:ascii="Times New Roman" w:hAnsi="Times New Roman" w:cs="Times New Roman"/>
+              </w:rPr>
+              <w:t>Group 21</w:t>
+            </w:r>
+          </w:p>
+        </w:tc>
+        <w:tc>
+          <w:tcPr>
+            <w:tcW w:w="900" w:type="dxa"/>
+            <w:vAlign w:val="center"/>
+          </w:tcPr>
+          <w:p>
+            <w:pPr>
+              <w:jc w:val="center"/>
+              <w:rPr>
+                <w:rFonts w:ascii="Times New Roman" w:hAnsi="Times New Roman" w:cs="Times New Roman"/>
+              </w:rPr>
+            </w:pPr>
+            <w:r>
+              <w:rPr>
+                <w:rFonts w:ascii="Times New Roman" w:hAnsi="Times New Roman" w:cs="Times New Roman"/>
+              </w:rPr>
+              <w:t>10/06</w:t>
+            </w:r>
+          </w:p>
+        </w:tc>
+        <w:tc>
+          <w:tcPr>
+            <w:tcW w:w="4230" w:type="dxa"/>
+            <w:vAlign w:val="center"/>
+          </w:tcPr>
+          <w:p>
+            <w:pPr>
+              <w:jc w:val="both"/>
+              <w:rPr>
+                <w:rFonts w:ascii="Times New Roman" w:hAnsi="Times New Roman" w:cs="Times New Roman"/>
+              </w:rPr>
+            </w:pPr>
+            <w:r>
+              <w:rPr>
+                <w:rFonts w:ascii="Times New Roman" w:hAnsi="Times New Roman" w:cs="Times New Roman"/>
+              </w:rPr>
+              <w:t>-start game to go home screen</w:t>
+            </w:r>
+          </w:p>
+          <w:p>
+            <w:pPr>
+              <w:jc w:val="both"/>
+              <w:rPr>
+                <w:rFonts w:ascii="Times New Roman" w:hAnsi="Times New Roman" w:cs="Times New Roman"/>
+              </w:rPr>
+            </w:pPr>
+            <w:r>
+              <w:rPr>
+                <w:rFonts w:ascii="Times New Roman" w:hAnsi="Times New Roman" w:cs="Times New Roman"/>
+              </w:rPr>
+              <w:t>-click new game to enter playing mode</w:t>
+            </w:r>
+          </w:p>
+          <w:p>
+            <w:pPr>
+              <w:jc w:val="both"/>
+              <w:rPr>
+                <w:rFonts w:ascii="Times New Roman" w:hAnsi="Times New Roman" w:cs="Times New Roman"/>
+              </w:rPr>
+            </w:pPr>
+            <w:r>
+              <w:rPr>
+                <w:rFonts w:ascii="Times New Roman" w:hAnsi="Times New Roman" w:cs="Times New Roman"/>
+              </w:rPr>
+              <w:t>-after some minutes, click back button to come back home screen</w:t>
+            </w:r>
+          </w:p>
+          <w:p>
+            <w:pPr>
+              <w:jc w:val="both"/>
+              <w:rPr>
+                <w:rFonts w:ascii="Times New Roman" w:hAnsi="Times New Roman" w:cs="Times New Roman"/>
+              </w:rPr>
+            </w:pPr>
+            <w:r>
+              <w:rPr>
+                <w:rFonts w:ascii="Times New Roman" w:hAnsi="Times New Roman" w:cs="Times New Roman"/>
+              </w:rPr>
+              <w:t>-at home screen, click new game button to enter playing mode</w:t>
+            </w:r>
+          </w:p>
+          <w:p>
+            <w:pPr>
+              <w:jc w:val="both"/>
+              <w:rPr>
+                <w:rFonts w:ascii="Times New Roman" w:hAnsi="Times New Roman" w:cs="Times New Roman"/>
+              </w:rPr>
+            </w:pPr>
+            <w:r>
+              <w:rPr>
+                <w:rFonts w:ascii="Times New Roman" w:hAnsi="Times New Roman" w:cs="Times New Roman"/>
+              </w:rPr>
+              <w:t>-after that, click exit button</w:t>
+            </w:r>
+          </w:p>
+        </w:tc>
+        <w:tc>
+          <w:tcPr>
+            <w:tcW w:w="1890" w:type="dxa"/>
+            <w:vAlign w:val="center"/>
+          </w:tcPr>
+          <w:p>
+            <w:pPr>
+              <w:jc w:val="both"/>
+              <w:rPr>
+                <w:rFonts w:ascii="Times New Roman" w:hAnsi="Times New Roman" w:cs="Times New Roman"/>
+              </w:rPr>
+            </w:pPr>
+            <w:r>
+              <w:rPr>
+                <w:rFonts w:ascii="Times New Roman" w:hAnsi="Times New Roman" w:cs="Times New Roman"/>
+              </w:rPr>
+              <w:t>-</w:t>
+            </w:r>
+            <w:r>
+              <w:rPr>
+                <w:rFonts w:ascii="Times New Roman" w:hAnsi="Times New Roman" w:cs="Times New Roman"/>
+              </w:rPr>
+              <w:t>A</w:t>
+            </w:r>
+            <w:r>
+              <w:rPr>
+                <w:rFonts w:ascii="Times New Roman" w:hAnsi="Times New Roman" w:cs="Times New Roman"/>
+              </w:rPr>
+              <w:t>fter new game button is clicked in second time, new playing mode is created.</w:t>
+            </w:r>
+          </w:p>
+          <w:p>
+            <w:pPr>
+              <w:jc w:val="both"/>
+              <w:rPr>
+                <w:rFonts w:ascii="Times New Roman" w:hAnsi="Times New Roman" w:cs="Times New Roman"/>
+              </w:rPr>
+            </w:pPr>
+            <w:r>
+              <w:rPr>
+                <w:rFonts w:ascii="Times New Roman" w:hAnsi="Times New Roman" w:cs="Times New Roman"/>
+              </w:rPr>
+              <w:t>-</w:t>
+            </w:r>
+            <w:r>
+              <w:rPr>
+                <w:rFonts w:ascii="Times New Roman" w:hAnsi="Times New Roman" w:cs="Times New Roman"/>
+              </w:rPr>
+              <w:t>A</w:t>
+            </w:r>
+            <w:r>
+              <w:rPr>
+                <w:rFonts w:ascii="Times New Roman" w:hAnsi="Times New Roman" w:cs="Times New Roman"/>
+              </w:rPr>
+              <w:t>fter exit, game is exited</w:t>
+            </w:r>
+          </w:p>
+        </w:tc>
+        <w:tc>
+          <w:tcPr>
+            <w:tcW w:w="1170" w:type="dxa"/>
+            <w:vAlign w:val="center"/>
+          </w:tcPr>
+          <w:p>
+            <w:pPr>
+              <w:jc w:val="center"/>
+              <w:rPr>
+                <w:rFonts w:ascii="Times New Roman" w:hAnsi="Times New Roman" w:cs="Times New Roman"/>
+              </w:rPr>
+            </w:pPr>
+            <w:r>
+              <w:rPr>
+                <w:rFonts w:ascii="Times New Roman" w:hAnsi="Times New Roman" w:cs="Times New Roman"/>
+              </w:rPr>
+              <w:t>Passed</w:t>
+            </w:r>
+          </w:p>
+        </w:tc>
+        <w:tc>
+          <w:tcPr>
+            <w:tcW w:w="1260" w:type="dxa"/>
+            <w:vAlign w:val="center"/>
+          </w:tcPr>
+          <w:p>
+            <w:pPr>
+              <w:jc w:val="center"/>
+              <w:rPr>
+                <w:rFonts w:ascii="Times New Roman" w:hAnsi="Times New Roman" w:cs="Times New Roman"/>
+              </w:rPr>
+            </w:pPr>
+          </w:p>
+        </w:tc>
+      </w:tr>
+      <w:tr>
+        <w:tc>
+          <w:tcPr>
+            <w:tcW w:w="1260" w:type="dxa"/>
+            <w:vAlign w:val="center"/>
+          </w:tcPr>
+          <w:p>
+            <w:pPr>
+              <w:jc w:val="center"/>
+              <w:rPr>
+                <w:rFonts w:ascii="Times New Roman" w:hAnsi="Times New Roman" w:cs="Times New Roman"/>
+              </w:rPr>
+            </w:pPr>
+            <w:r>
+              <w:rPr>
+                <w:rFonts w:ascii="Times New Roman" w:hAnsi="Times New Roman" w:cs="Times New Roman"/>
+              </w:rPr>
+              <w:t>PRO_10</w:t>
+            </w:r>
+          </w:p>
+        </w:tc>
+        <w:tc>
+          <w:tcPr>
+            <w:tcW w:w="1260" w:type="dxa"/>
+            <w:vAlign w:val="center"/>
+          </w:tcPr>
+          <w:p>
+            <w:pPr>
+              <w:jc w:val="center"/>
+              <w:rPr>
+                <w:rFonts w:ascii="Times New Roman" w:hAnsi="Times New Roman" w:cs="Times New Roman"/>
+              </w:rPr>
+            </w:pPr>
+            <w:r>
+              <w:rPr>
+                <w:rFonts w:ascii="Times New Roman" w:hAnsi="Times New Roman" w:cs="Times New Roman"/>
+              </w:rPr>
+              <w:t>Group 21</w:t>
+            </w:r>
+          </w:p>
+        </w:tc>
+        <w:tc>
+          <w:tcPr>
+            <w:tcW w:w="900" w:type="dxa"/>
+            <w:vAlign w:val="center"/>
+          </w:tcPr>
+          <w:p>
+            <w:pPr>
+              <w:jc w:val="center"/>
+              <w:rPr>
+                <w:rFonts w:ascii="Times New Roman" w:hAnsi="Times New Roman" w:cs="Times New Roman"/>
+              </w:rPr>
+            </w:pPr>
+            <w:r>
+              <w:rPr>
+                <w:rFonts w:ascii="Times New Roman" w:hAnsi="Times New Roman" w:cs="Times New Roman"/>
+              </w:rPr>
+              <w:t>10/06</w:t>
+            </w:r>
+          </w:p>
+        </w:tc>
+        <w:tc>
+          <w:tcPr>
+            <w:tcW w:w="4230" w:type="dxa"/>
+            <w:vAlign w:val="center"/>
+          </w:tcPr>
+          <w:p>
+            <w:pPr>
+              <w:jc w:val="both"/>
+              <w:rPr>
+                <w:rFonts w:ascii="Times New Roman" w:hAnsi="Times New Roman" w:cs="Times New Roman"/>
+              </w:rPr>
+            </w:pPr>
+            <w:r>
+              <w:rPr>
+                <w:rFonts w:ascii="Times New Roman" w:hAnsi="Times New Roman" w:cs="Times New Roman"/>
+              </w:rPr>
+              <w:t>-start game to go home screen</w:t>
+            </w:r>
+          </w:p>
+          <w:p>
+            <w:pPr>
+              <w:jc w:val="both"/>
+              <w:rPr>
+                <w:rFonts w:ascii="Times New Roman" w:hAnsi="Times New Roman" w:cs="Times New Roman"/>
+              </w:rPr>
+            </w:pPr>
+            <w:r>
+              <w:rPr>
+                <w:rFonts w:ascii="Times New Roman" w:hAnsi="Times New Roman" w:cs="Times New Roman"/>
+              </w:rPr>
+              <w:t>-click new game button and play game until status is game over</w:t>
+            </w:r>
+          </w:p>
+          <w:p>
+            <w:pPr>
+              <w:jc w:val="both"/>
+              <w:rPr>
+                <w:rFonts w:ascii="Times New Roman" w:hAnsi="Times New Roman" w:cs="Times New Roman"/>
+              </w:rPr>
+            </w:pPr>
+            <w:r>
+              <w:rPr>
+                <w:rFonts w:ascii="Times New Roman" w:hAnsi="Times New Roman" w:cs="Times New Roman"/>
+              </w:rPr>
+              <w:t>-after save score with name that is entered from player, click back to go home screen</w:t>
+            </w:r>
+          </w:p>
+          <w:p>
+            <w:pPr>
+              <w:jc w:val="both"/>
+              <w:rPr>
+                <w:rFonts w:ascii="Times New Roman" w:hAnsi="Times New Roman" w:cs="Times New Roman"/>
+              </w:rPr>
+            </w:pPr>
+            <w:r>
+              <w:rPr>
+                <w:rFonts w:ascii="Times New Roman" w:hAnsi="Times New Roman" w:cs="Times New Roman"/>
+              </w:rPr>
+              <w:t>-press high score to view high score</w:t>
+            </w:r>
+          </w:p>
+          <w:p>
+            <w:pPr>
+              <w:jc w:val="both"/>
+              <w:rPr>
+                <w:rFonts w:ascii="Times New Roman" w:hAnsi="Times New Roman" w:cs="Times New Roman"/>
+              </w:rPr>
+            </w:pPr>
+            <w:r>
+              <w:rPr>
+                <w:rFonts w:ascii="Times New Roman" w:hAnsi="Times New Roman" w:cs="Times New Roman"/>
+              </w:rPr>
+              <w:t>After viewing, click back to home screen and click exit to quit</w:t>
+            </w:r>
+          </w:p>
+        </w:tc>
+        <w:tc>
+          <w:tcPr>
+            <w:tcW w:w="1890" w:type="dxa"/>
+            <w:vAlign w:val="center"/>
+          </w:tcPr>
+          <w:p>
+            <w:pPr>
+              <w:jc w:val="both"/>
+              <w:rPr>
+                <w:rFonts w:ascii="Times New Roman" w:hAnsi="Times New Roman" w:cs="Times New Roman"/>
+              </w:rPr>
+            </w:pPr>
+            <w:r>
+              <w:rPr>
+                <w:rFonts w:ascii="Times New Roman" w:hAnsi="Times New Roman" w:cs="Times New Roman"/>
+              </w:rPr>
+              <w:t>-</w:t>
+            </w:r>
+            <w:r>
+              <w:rPr>
+                <w:rFonts w:ascii="Times New Roman" w:hAnsi="Times New Roman" w:cs="Times New Roman"/>
+              </w:rPr>
+              <w:t>A</w:t>
+            </w:r>
+            <w:r>
+              <w:rPr>
+                <w:rFonts w:ascii="Times New Roman" w:hAnsi="Times New Roman" w:cs="Times New Roman"/>
+              </w:rPr>
+              <w:t>fter click high score, player will player name in high score table if he/she is in top ten player who play the best</w:t>
+            </w:r>
+          </w:p>
+          <w:p>
+            <w:pPr>
+              <w:jc w:val="both"/>
+              <w:rPr>
+                <w:rFonts w:ascii="Times New Roman" w:hAnsi="Times New Roman" w:cs="Times New Roman"/>
+              </w:rPr>
+            </w:pPr>
+            <w:r>
+              <w:rPr>
+                <w:rFonts w:ascii="Times New Roman" w:hAnsi="Times New Roman" w:cs="Times New Roman"/>
+              </w:rPr>
+              <w:t>-</w:t>
+            </w:r>
+            <w:r>
+              <w:rPr>
+                <w:rFonts w:ascii="Times New Roman" w:hAnsi="Times New Roman" w:cs="Times New Roman"/>
+              </w:rPr>
+              <w:t>G</w:t>
+            </w:r>
+            <w:r>
+              <w:rPr>
+                <w:rFonts w:ascii="Times New Roman" w:hAnsi="Times New Roman" w:cs="Times New Roman"/>
+              </w:rPr>
+              <w:t>ame is exited</w:t>
+            </w:r>
+          </w:p>
+        </w:tc>
+        <w:tc>
+          <w:tcPr>
+            <w:tcW w:w="1170" w:type="dxa"/>
+            <w:vAlign w:val="center"/>
+          </w:tcPr>
+          <w:p>
+            <w:pPr>
+              <w:jc w:val="center"/>
+              <w:rPr>
+                <w:rFonts w:ascii="Times New Roman" w:hAnsi="Times New Roman" w:cs="Times New Roman"/>
+              </w:rPr>
+            </w:pPr>
+            <w:r>
+              <w:rPr>
+                <w:rFonts w:ascii="Times New Roman" w:hAnsi="Times New Roman" w:cs="Times New Roman"/>
+              </w:rPr>
+              <w:t>Passed</w:t>
+            </w:r>
+          </w:p>
+        </w:tc>
+        <w:tc>
+          <w:tcPr>
+            <w:tcW w:w="1260" w:type="dxa"/>
+            <w:vAlign w:val="center"/>
+          </w:tcPr>
+          <w:p>
+            <w:pPr>
+              <w:jc w:val="center"/>
+              <w:rPr>
+                <w:rFonts w:ascii="Times New Roman" w:hAnsi="Times New Roman" w:cs="Times New Roman"/>
+              </w:rPr>
+            </w:pPr>
+          </w:p>
+        </w:tc>
+      </w:tr>
+      <w:tr>
+        <w:tc>
+          <w:tcPr>
+            <w:tcW w:w="1260" w:type="dxa"/>
+            <w:vAlign w:val="center"/>
+          </w:tcPr>
+          <w:p>
+            <w:pPr>
+              <w:jc w:val="center"/>
+              <w:rPr>
+                <w:rFonts w:ascii="Times New Roman" w:hAnsi="Times New Roman" w:cs="Times New Roman"/>
+              </w:rPr>
+            </w:pPr>
+            <w:r>
+              <w:rPr>
+                <w:rFonts w:ascii="Times New Roman" w:hAnsi="Times New Roman" w:cs="Times New Roman"/>
+              </w:rPr>
+              <w:t>SYS_11</w:t>
+            </w:r>
+          </w:p>
+        </w:tc>
+        <w:tc>
+          <w:tcPr>
+            <w:tcW w:w="1260" w:type="dxa"/>
+            <w:vAlign w:val="center"/>
+          </w:tcPr>
+          <w:p>
+            <w:pPr>
+              <w:jc w:val="center"/>
+              <w:rPr>
+                <w:rFonts w:ascii="Times New Roman" w:hAnsi="Times New Roman" w:cs="Times New Roman"/>
+              </w:rPr>
+            </w:pPr>
+            <w:r>
+              <w:rPr>
+                <w:rFonts w:ascii="Times New Roman" w:hAnsi="Times New Roman" w:cs="Times New Roman"/>
+              </w:rPr>
+              <w:t>Group 21</w:t>
+            </w:r>
+          </w:p>
+        </w:tc>
+        <w:tc>
+          <w:tcPr>
+            <w:tcW w:w="900" w:type="dxa"/>
+            <w:vAlign w:val="center"/>
+          </w:tcPr>
+          <w:p>
+            <w:pPr>
+              <w:jc w:val="center"/>
+              <w:rPr>
+                <w:rFonts w:ascii="Times New Roman" w:hAnsi="Times New Roman" w:cs="Times New Roman"/>
+              </w:rPr>
+            </w:pPr>
+            <w:r>
+              <w:rPr>
+                <w:rFonts w:ascii="Times New Roman" w:hAnsi="Times New Roman" w:cs="Times New Roman"/>
+              </w:rPr>
+              <w:t>10/06</w:t>
+            </w:r>
+          </w:p>
+        </w:tc>
+        <w:tc>
+          <w:tcPr>
+            <w:tcW w:w="4230" w:type="dxa"/>
+            <w:vAlign w:val="center"/>
+          </w:tcPr>
+          <w:p>
+            <w:pPr>
+              <w:jc w:val="both"/>
+              <w:rPr>
+                <w:rFonts w:ascii="Times New Roman" w:hAnsi="Times New Roman" w:cs="Times New Roman"/>
+              </w:rPr>
+            </w:pPr>
+            <w:r>
+              <w:rPr>
+                <w:rFonts w:ascii="Times New Roman" w:hAnsi="Times New Roman" w:cs="Times New Roman"/>
+              </w:rPr>
+              <w:t>-start game to go home screen</w:t>
+            </w:r>
+          </w:p>
+          <w:p>
+            <w:pPr>
+              <w:jc w:val="both"/>
+              <w:rPr>
+                <w:rFonts w:ascii="Times New Roman" w:hAnsi="Times New Roman" w:cs="Times New Roman"/>
+              </w:rPr>
+            </w:pPr>
+            <w:r>
+              <w:rPr>
+                <w:rFonts w:ascii="Times New Roman" w:hAnsi="Times New Roman" w:cs="Times New Roman"/>
+              </w:rPr>
+              <w:t>-at home screen, player has phone call</w:t>
+            </w:r>
+          </w:p>
+        </w:tc>
+        <w:tc>
+          <w:tcPr>
+            <w:tcW w:w="1890" w:type="dxa"/>
+            <w:vAlign w:val="center"/>
+          </w:tcPr>
+          <w:p>
+            <w:pPr>
+              <w:jc w:val="both"/>
+              <w:rPr>
+                <w:rFonts w:ascii="Times New Roman" w:hAnsi="Times New Roman" w:cs="Times New Roman"/>
+              </w:rPr>
+            </w:pPr>
+            <w:r>
+              <w:rPr>
+                <w:rFonts w:ascii="Times New Roman" w:hAnsi="Times New Roman" w:cs="Times New Roman"/>
+              </w:rPr>
+              <w:t>A</w:t>
+            </w:r>
+            <w:r>
+              <w:rPr>
+                <w:rFonts w:ascii="Times New Roman" w:hAnsi="Times New Roman" w:cs="Times New Roman"/>
+              </w:rPr>
+              <w:t>pplication is exited</w:t>
+            </w:r>
+          </w:p>
+        </w:tc>
+        <w:tc>
+          <w:tcPr>
+            <w:tcW w:w="1170" w:type="dxa"/>
+            <w:vAlign w:val="center"/>
+          </w:tcPr>
+          <w:p>
+            <w:pPr>
+              <w:jc w:val="center"/>
+              <w:rPr>
+                <w:rFonts w:ascii="Times New Roman" w:hAnsi="Times New Roman" w:cs="Times New Roman"/>
+              </w:rPr>
+            </w:pPr>
+            <w:r>
+              <w:rPr>
+                <w:rFonts w:ascii="Times New Roman" w:hAnsi="Times New Roman" w:cs="Times New Roman"/>
+              </w:rPr>
+              <w:t>---</w:t>
+            </w:r>
+          </w:p>
+        </w:tc>
+        <w:tc>
+          <w:tcPr>
+            <w:tcW w:w="1260" w:type="dxa"/>
+            <w:vAlign w:val="center"/>
+          </w:tcPr>
+          <w:p>
+            <w:pPr>
+              <w:jc w:val="center"/>
+              <w:rPr>
+                <w:rFonts w:ascii="Times New Roman" w:hAnsi="Times New Roman" w:cs="Times New Roman"/>
+              </w:rPr>
+            </w:pPr>
+            <w:r>
+              <w:rPr>
+                <w:rFonts w:ascii="Times New Roman" w:hAnsi="Times New Roman" w:cs="Times New Roman"/>
+              </w:rPr>
+              <w:t>Not yet tested</w:t>
+            </w:r>
+          </w:p>
+        </w:tc>
+      </w:tr>
+      <w:tr>
+        <w:tc>
+          <w:tcPr>
+            <w:tcW w:w="1260" w:type="dxa"/>
+            <w:vAlign w:val="center"/>
+          </w:tcPr>
+          <w:p>
+            <w:pPr>
+              <w:jc w:val="center"/>
+              <w:rPr>
+                <w:rFonts w:ascii="Times New Roman" w:hAnsi="Times New Roman" w:cs="Times New Roman"/>
+              </w:rPr>
+            </w:pPr>
+            <w:r>
+              <w:rPr>
+                <w:rFonts w:ascii="Times New Roman" w:hAnsi="Times New Roman" w:cs="Times New Roman"/>
+              </w:rPr>
+              <w:t>SYS_12</w:t>
+            </w:r>
+          </w:p>
+        </w:tc>
+        <w:tc>
+          <w:tcPr>
+            <w:tcW w:w="1260" w:type="dxa"/>
+            <w:vAlign w:val="center"/>
+          </w:tcPr>
+          <w:p>
+            <w:pPr>
+              <w:jc w:val="center"/>
+              <w:rPr>
+                <w:rFonts w:ascii="Times New Roman" w:hAnsi="Times New Roman" w:cs="Times New Roman"/>
+              </w:rPr>
+            </w:pPr>
+            <w:r>
+              <w:rPr>
+                <w:rFonts w:ascii="Times New Roman" w:hAnsi="Times New Roman" w:cs="Times New Roman"/>
+              </w:rPr>
+              <w:t>Group 21</w:t>
+            </w:r>
+          </w:p>
+        </w:tc>
+        <w:tc>
+          <w:tcPr>
+            <w:tcW w:w="900" w:type="dxa"/>
+            <w:vAlign w:val="center"/>
+          </w:tcPr>
+          <w:p>
+            <w:pPr>
+              <w:jc w:val="center"/>
+              <w:rPr>
+                <w:rFonts w:ascii="Times New Roman" w:hAnsi="Times New Roman" w:cs="Times New Roman"/>
+              </w:rPr>
+            </w:pPr>
+            <w:r>
+              <w:rPr>
+                <w:rFonts w:ascii="Times New Roman" w:hAnsi="Times New Roman" w:cs="Times New Roman"/>
+              </w:rPr>
+              <w:t>10/06</w:t>
+            </w:r>
+          </w:p>
+        </w:tc>
+        <w:tc>
+          <w:tcPr>
+            <w:tcW w:w="4230" w:type="dxa"/>
+            <w:vAlign w:val="center"/>
+          </w:tcPr>
+          <w:p>
+            <w:pPr>
+              <w:jc w:val="both"/>
+              <w:rPr>
+                <w:rFonts w:ascii="Times New Roman" w:hAnsi="Times New Roman" w:cs="Times New Roman"/>
+              </w:rPr>
+            </w:pPr>
+            <w:r>
+              <w:rPr>
+                <w:rFonts w:ascii="Times New Roman" w:hAnsi="Times New Roman" w:cs="Times New Roman"/>
+              </w:rPr>
+              <w:t>-start game to go home screen</w:t>
+            </w:r>
+          </w:p>
+          <w:p>
+            <w:pPr>
+              <w:jc w:val="both"/>
+              <w:rPr>
+                <w:rFonts w:ascii="Times New Roman" w:hAnsi="Times New Roman" w:cs="Times New Roman"/>
+              </w:rPr>
+            </w:pPr>
+            <w:r>
+              <w:rPr>
+                <w:rFonts w:ascii="Times New Roman" w:hAnsi="Times New Roman" w:cs="Times New Roman"/>
+              </w:rPr>
+              <w:t>-click new game to enter playing mode</w:t>
+            </w:r>
+          </w:p>
+          <w:p>
+            <w:pPr>
+              <w:jc w:val="both"/>
+              <w:rPr>
+                <w:rFonts w:ascii="Times New Roman" w:hAnsi="Times New Roman" w:cs="Times New Roman"/>
+              </w:rPr>
+            </w:pPr>
+            <w:r>
+              <w:rPr>
+                <w:rFonts w:ascii="Times New Roman" w:hAnsi="Times New Roman" w:cs="Times New Roman"/>
+              </w:rPr>
+              <w:t>-click end phone call</w:t>
+            </w:r>
+          </w:p>
+        </w:tc>
+        <w:tc>
+          <w:tcPr>
+            <w:tcW w:w="1890" w:type="dxa"/>
+            <w:vAlign w:val="center"/>
+          </w:tcPr>
+          <w:p>
+            <w:pPr>
+              <w:jc w:val="both"/>
+              <w:rPr>
+                <w:rFonts w:ascii="Times New Roman" w:hAnsi="Times New Roman" w:cs="Times New Roman"/>
+              </w:rPr>
+            </w:pPr>
+            <w:r>
+              <w:rPr>
+                <w:rFonts w:ascii="Times New Roman" w:hAnsi="Times New Roman" w:cs="Times New Roman"/>
+              </w:rPr>
+              <w:t>A</w:t>
+            </w:r>
+            <w:r>
+              <w:rPr>
+                <w:rFonts w:ascii="Times New Roman" w:hAnsi="Times New Roman" w:cs="Times New Roman"/>
+              </w:rPr>
+              <w:t>pplication is exited</w:t>
+            </w:r>
+          </w:p>
+        </w:tc>
+        <w:tc>
+          <w:tcPr>
+            <w:tcW w:w="1170" w:type="dxa"/>
+            <w:vAlign w:val="center"/>
+          </w:tcPr>
+          <w:p>
+            <w:pPr>
+              <w:jc w:val="center"/>
+              <w:rPr>
+                <w:rFonts w:ascii="Times New Roman" w:hAnsi="Times New Roman" w:cs="Times New Roman"/>
+              </w:rPr>
+            </w:pPr>
+            <w:r>
+              <w:rPr>
+                <w:rFonts w:ascii="Times New Roman" w:hAnsi="Times New Roman" w:cs="Times New Roman"/>
+              </w:rPr>
+              <w:t>---</w:t>
+            </w:r>
+          </w:p>
+        </w:tc>
+        <w:tc>
+          <w:tcPr>
+            <w:tcW w:w="1260" w:type="dxa"/>
+            <w:vAlign w:val="center"/>
+          </w:tcPr>
+          <w:p>
+            <w:pPr>
+              <w:jc w:val="center"/>
+              <w:rPr>
+                <w:rFonts w:ascii="Times New Roman" w:hAnsi="Times New Roman" w:cs="Times New Roman"/>
+              </w:rPr>
+            </w:pPr>
+            <w:r>
+              <w:rPr>
+                <w:rFonts w:ascii="Times New Roman" w:hAnsi="Times New Roman" w:cs="Times New Roman"/>
+              </w:rPr>
+              <w:t>Not yet tested</w:t>
+            </w:r>
+          </w:p>
+        </w:tc>
+      </w:tr>
+      <w:tr>
+        <w:tc>
+          <w:tcPr>
+            <w:tcW w:w="1260" w:type="dxa"/>
+            <w:vAlign w:val="center"/>
+          </w:tcPr>
+          <w:p>
+            <w:pPr>
+              <w:jc w:val="center"/>
+              <w:rPr>
+                <w:rFonts w:ascii="Times New Roman" w:hAnsi="Times New Roman" w:cs="Times New Roman"/>
+              </w:rPr>
+            </w:pPr>
+            <w:r>
+              <w:rPr>
+                <w:rFonts w:ascii="Times New Roman" w:hAnsi="Times New Roman" w:cs="Times New Roman"/>
+              </w:rPr>
+              <w:t>SYS_13</w:t>
+            </w:r>
+          </w:p>
+        </w:tc>
+        <w:tc>
+          <w:tcPr>
+            <w:tcW w:w="1260" w:type="dxa"/>
+            <w:vAlign w:val="center"/>
+          </w:tcPr>
+          <w:p>
+            <w:pPr>
+              <w:jc w:val="center"/>
+              <w:rPr>
+                <w:rFonts w:ascii="Times New Roman" w:hAnsi="Times New Roman" w:cs="Times New Roman"/>
+              </w:rPr>
+            </w:pPr>
+            <w:r>
+              <w:rPr>
+                <w:rFonts w:ascii="Times New Roman" w:hAnsi="Times New Roman" w:cs="Times New Roman"/>
+              </w:rPr>
+              <w:t>Group 21</w:t>
+            </w:r>
+          </w:p>
+        </w:tc>
+        <w:tc>
+          <w:tcPr>
+            <w:tcW w:w="900" w:type="dxa"/>
+            <w:vAlign w:val="center"/>
+          </w:tcPr>
+          <w:p>
+            <w:pPr>
+              <w:jc w:val="center"/>
+              <w:rPr>
+                <w:rFonts w:ascii="Times New Roman" w:hAnsi="Times New Roman" w:cs="Times New Roman"/>
+              </w:rPr>
+            </w:pPr>
+            <w:r>
+              <w:rPr>
+                <w:rFonts w:ascii="Times New Roman" w:hAnsi="Times New Roman" w:cs="Times New Roman"/>
+              </w:rPr>
+              <w:t>10/06</w:t>
+            </w:r>
+          </w:p>
+        </w:tc>
+        <w:tc>
+          <w:tcPr>
+            <w:tcW w:w="4230" w:type="dxa"/>
+            <w:vAlign w:val="center"/>
+          </w:tcPr>
+          <w:p>
+            <w:pPr>
+              <w:jc w:val="both"/>
+              <w:rPr>
+                <w:rFonts w:ascii="Times New Roman" w:hAnsi="Times New Roman" w:cs="Times New Roman"/>
+              </w:rPr>
+            </w:pPr>
+            <w:r>
+              <w:rPr>
+                <w:rFonts w:ascii="Times New Roman" w:hAnsi="Times New Roman" w:cs="Times New Roman"/>
+              </w:rPr>
+              <w:t>-start game to go home screen</w:t>
+            </w:r>
+          </w:p>
+          <w:p>
+            <w:pPr>
+              <w:jc w:val="both"/>
+              <w:rPr>
+                <w:rFonts w:ascii="Times New Roman" w:hAnsi="Times New Roman" w:cs="Times New Roman"/>
+              </w:rPr>
+            </w:pPr>
+            <w:r>
+              <w:rPr>
+                <w:rFonts w:ascii="Times New Roman" w:hAnsi="Times New Roman" w:cs="Times New Roman"/>
+              </w:rPr>
+              <w:t>-click new game to enter playing mode</w:t>
+            </w:r>
+          </w:p>
+          <w:p>
+            <w:pPr>
+              <w:jc w:val="both"/>
+              <w:rPr>
+                <w:rFonts w:ascii="Times New Roman" w:hAnsi="Times New Roman" w:cs="Times New Roman"/>
+              </w:rPr>
+            </w:pPr>
+            <w:r>
+              <w:rPr>
+                <w:rFonts w:ascii="Times New Roman" w:hAnsi="Times New Roman" w:cs="Times New Roman"/>
+              </w:rPr>
+              <w:t>-in playing mode, device loss battery</w:t>
+            </w:r>
+          </w:p>
+        </w:tc>
+        <w:tc>
+          <w:tcPr>
+            <w:tcW w:w="1890" w:type="dxa"/>
+            <w:vAlign w:val="center"/>
+          </w:tcPr>
+          <w:p>
+            <w:pPr>
+              <w:jc w:val="both"/>
+              <w:rPr>
+                <w:rFonts w:ascii="Times New Roman" w:hAnsi="Times New Roman" w:cs="Times New Roman"/>
+              </w:rPr>
+            </w:pPr>
+            <w:r>
+              <w:rPr>
+                <w:rFonts w:ascii="Times New Roman" w:hAnsi="Times New Roman" w:cs="Times New Roman"/>
+              </w:rPr>
+              <w:t>A</w:t>
+            </w:r>
+            <w:r>
+              <w:rPr>
+                <w:rFonts w:ascii="Times New Roman" w:hAnsi="Times New Roman" w:cs="Times New Roman"/>
+              </w:rPr>
+              <w:t>pplication is exited and score not storage into score table</w:t>
+            </w:r>
+          </w:p>
+        </w:tc>
+        <w:tc>
+          <w:tcPr>
+            <w:tcW w:w="1170" w:type="dxa"/>
+            <w:vAlign w:val="center"/>
+          </w:tcPr>
+          <w:p>
+            <w:pPr>
+              <w:jc w:val="center"/>
+              <w:rPr>
+                <w:rFonts w:ascii="Times New Roman" w:hAnsi="Times New Roman" w:cs="Times New Roman"/>
+              </w:rPr>
+            </w:pPr>
+            <w:r>
+              <w:rPr>
+                <w:rFonts w:ascii="Times New Roman" w:hAnsi="Times New Roman" w:cs="Times New Roman"/>
+              </w:rPr>
+              <w:t>---</w:t>
+            </w:r>
+          </w:p>
+        </w:tc>
+        <w:tc>
+          <w:tcPr>
+            <w:tcW w:w="1260" w:type="dxa"/>
+            <w:vAlign w:val="center"/>
+          </w:tcPr>
+          <w:p>
+            <w:pPr>
+              <w:jc w:val="center"/>
+              <w:rPr>
+                <w:rFonts w:ascii="Times New Roman" w:hAnsi="Times New Roman" w:cs="Times New Roman"/>
+              </w:rPr>
+            </w:pPr>
+            <w:r>
+              <w:rPr>
+                <w:rFonts w:ascii="Times New Roman" w:hAnsi="Times New Roman" w:cs="Times New Roman"/>
+              </w:rPr>
+              <w:t>Not yet tested</w:t>
+            </w:r>
+          </w:p>
+        </w:tc>
+      </w:tr>
+    </w:tbl>
+    <w:p/>
     <w:p>
-      <w:pPr>
-        <w:pStyle w:val="ListParagraph"/>
-        <w:numPr>
-          <w:ilvl w:val="0"/>
-          <w:numId w:val="8"/>
-        </w:numPr>
-      </w:pPr>
-      <w:r>
-        <w:t>Start</w:t>
-      </w:r>
-      <w:r>
-        <w:t xml:space="preserve"> -&gt; </w:t>
-      </w:r>
-      <w:r>
-        <w:t>Home screen -&gt;&lt;exit&gt; E</w:t>
-      </w:r>
-      <w:r>
-        <w:t xml:space="preserve">xit </w:t>
+      <w:r>
+        <w:lastRenderedPageBreak/>
+        <w:t>Note: Tetris game which is used for testing is a version 1.1. The best device is Nokia N9. Some another device is available for testing, such as: Nokia N900</w:t>
+      </w:r>
+      <w:r>
+        <w:t>…</w:t>
       </w:r>
     </w:p>
-    <w:p>
-      <w:pPr>
-        <w:pStyle w:val="ListParagraph"/>
-        <w:numPr>
-          <w:ilvl w:val="0"/>
-          <w:numId w:val="8"/>
-        </w:numPr>
-      </w:pPr>
-      <w:r>
-        <w:t>Start -&gt; Home screen -&gt;</w:t>
-      </w:r>
-      <w:r>
-        <w:t>&lt;show high score&gt; S</w:t>
-      </w:r>
-      <w:r>
-        <w:t>how</w:t>
-      </w:r>
-      <w:r>
-        <w:t xml:space="preserve"> </w:t>
-      </w:r>
-      <w:r>
-        <w:t>H</w:t>
-      </w:r>
-      <w:r>
-        <w:t xml:space="preserve">igh </w:t>
-      </w:r>
-      <w:r>
-        <w:t>S</w:t>
-      </w:r>
-      <w:r>
-        <w:t>core -&gt;</w:t>
-      </w:r>
-      <w:r>
-        <w:t xml:space="preserve">&lt;back&gt; Home Screen -&gt;&lt;exit&gt; </w:t>
-      </w:r>
-      <w:r>
-        <w:t xml:space="preserve"> </w:t>
-      </w:r>
-      <w:r>
-        <w:t>E</w:t>
-      </w:r>
-      <w:r>
-        <w:t>xit</w:t>
-      </w:r>
-    </w:p>
-    <w:p>
-      <w:pPr>
-        <w:pStyle w:val="ListParagraph"/>
-        <w:numPr>
-          <w:ilvl w:val="0"/>
-          <w:numId w:val="8"/>
-        </w:numPr>
-      </w:pPr>
-      <w:r>
-        <w:t>Start -&gt; Home screen -&gt;</w:t>
-      </w:r>
-      <w:r>
-        <w:t>&lt;option&gt;</w:t>
-      </w:r>
-      <w:r>
-        <w:t xml:space="preserve"> </w:t>
-      </w:r>
-      <w:r>
-        <w:t>O</w:t>
-      </w:r>
-      <w:r>
-        <w:t>ptions -&gt;</w:t>
-      </w:r>
-      <w:r>
-        <w:t>&lt;back&gt; Home Screen-&gt;&lt;exit&gt;</w:t>
-      </w:r>
-      <w:r>
-        <w:t xml:space="preserve"> </w:t>
-      </w:r>
-      <w:r>
-        <w:t>E</w:t>
-      </w:r>
-      <w:r>
-        <w:t>xit</w:t>
-      </w:r>
-    </w:p>
-    <w:p>
-      <w:pPr>
-        <w:pStyle w:val="ListParagraph"/>
-        <w:numPr>
-          <w:ilvl w:val="0"/>
-          <w:numId w:val="8"/>
-        </w:numPr>
-      </w:pPr>
-      <w:r>
-        <w:t>Start -&gt; Home screen -&gt;</w:t>
-      </w:r>
-      <w:r>
-        <w:t>&lt;new game&gt;</w:t>
-      </w:r>
-      <w:r>
-        <w:t xml:space="preserve"> </w:t>
-      </w:r>
-      <w:r>
-        <w:t>Playing -&gt;&lt;exit&gt; E</w:t>
-      </w:r>
-      <w:r>
-        <w:t>xit</w:t>
-      </w:r>
-    </w:p>
-    <w:p>
-      <w:pPr>
-        <w:pStyle w:val="ListParagraph"/>
-        <w:numPr>
-          <w:ilvl w:val="0"/>
-          <w:numId w:val="8"/>
-        </w:numPr>
-      </w:pPr>
-      <w:r>
-        <w:t>Start -&gt; Home screen -&gt;</w:t>
-      </w:r>
-      <w:r>
-        <w:t>&lt;option&gt; Option</w:t>
-      </w:r>
-      <w:r>
-        <w:t xml:space="preserve"> -</w:t>
-      </w:r>
-      <w:r>
-        <w:t>&gt;</w:t>
-      </w:r>
-      <w:r>
-        <w:t>&lt;back&gt;</w:t>
-      </w:r>
-      <w:r>
-        <w:t xml:space="preserve"> </w:t>
-      </w:r>
-      <w:r>
-        <w:t>Home Screen</w:t>
-      </w:r>
-      <w:r>
-        <w:t xml:space="preserve"> -&gt;</w:t>
-      </w:r>
-      <w:r>
-        <w:t>&lt;new game&gt; P</w:t>
-      </w:r>
-      <w:r>
-        <w:t>lay game -&gt;</w:t>
-      </w:r>
-      <w:r>
-        <w:t>&lt;</w:t>
-      </w:r>
-      <w:r>
-        <w:t>exit</w:t>
-      </w:r>
-      <w:r>
-        <w:t>&gt; Exit</w:t>
-      </w:r>
-    </w:p>
-    <w:p>
-      <w:pPr>
-        <w:pStyle w:val="ListParagraph"/>
-        <w:numPr>
-          <w:ilvl w:val="0"/>
-          <w:numId w:val="8"/>
-        </w:numPr>
-      </w:pPr>
-      <w:r>
-        <w:t>Start -&gt; Home screen -&gt;</w:t>
-      </w:r>
-      <w:r>
-        <w:t>&lt;</w:t>
-      </w:r>
-      <w:r>
-        <w:t>show high score</w:t>
-      </w:r>
-      <w:r>
-        <w:t>&gt; Show High Score</w:t>
-      </w:r>
-      <w:r>
-        <w:t xml:space="preserve"> -&gt;</w:t>
-      </w:r>
-      <w:r>
-        <w:t>&lt;back&gt; Home Screen -&gt;&lt;option&gt; Option -&gt;&lt;back&gt; Home Screen</w:t>
-      </w:r>
-      <w:r>
-        <w:t xml:space="preserve"> -&gt;</w:t>
-      </w:r>
-      <w:r>
-        <w:t>&lt;</w:t>
-      </w:r>
-      <w:r>
-        <w:t>new game</w:t>
-      </w:r>
-      <w:r>
-        <w:t>&gt; P</w:t>
-      </w:r>
-      <w:r>
-        <w:t>lay</w:t>
-      </w:r>
-      <w:r>
-        <w:t>ing</w:t>
-      </w:r>
-      <w:r>
-        <w:t xml:space="preserve"> -&gt;</w:t>
-      </w:r>
-      <w:r>
-        <w:t>&lt;</w:t>
-      </w:r>
-      <w:r>
-        <w:t>exit</w:t>
-      </w:r>
-      <w:r>
-        <w:t>&gt; Exit</w:t>
-      </w:r>
-    </w:p>
-    <w:p>
-      <w:pPr>
-        <w:pStyle w:val="ListParagraph"/>
-        <w:numPr>
-          <w:ilvl w:val="0"/>
-          <w:numId w:val="8"/>
-        </w:numPr>
-      </w:pPr>
-      <w:r>
-        <w:t>Start -&gt; Home screen -&gt;</w:t>
-      </w:r>
-      <w:r>
-        <w:t>&lt;new game&gt; Playing (</w:t>
-      </w:r>
-      <w:r>
-        <w:t>lay game until status is game over</w:t>
-      </w:r>
-      <w:r>
-        <w:t>)</w:t>
-      </w:r>
-    </w:p>
-    <w:p>
-      <w:pPr>
-        <w:pStyle w:val="ListParagraph"/>
-        <w:numPr>
-          <w:ilvl w:val="0"/>
-          <w:numId w:val="8"/>
-        </w:numPr>
-      </w:pPr>
-      <w:r>
-        <w:t>Start -&gt; Home screen -&gt;</w:t>
-      </w:r>
-      <w:r>
-        <w:t>&lt;</w:t>
-      </w:r>
-      <w:r>
-        <w:t>options</w:t>
-      </w:r>
-      <w:r>
-        <w:t>&gt; Option -&gt;&lt;back&gt; Home Screen</w:t>
-      </w:r>
-      <w:r>
-        <w:t xml:space="preserve"> -&gt;</w:t>
-      </w:r>
-      <w:r>
-        <w:t>&lt;</w:t>
-      </w:r>
-      <w:r>
-        <w:t>play game</w:t>
-      </w:r>
-      <w:r>
-        <w:t>&gt; Playing</w:t>
-      </w:r>
-      <w:r>
-        <w:t xml:space="preserve"> -&gt;</w:t>
-      </w:r>
-      <w:r>
-        <w:t>&lt;</w:t>
-      </w:r>
-      <w:r>
-        <w:t>pause</w:t>
-      </w:r>
-      <w:r>
-        <w:t>&gt; Pause</w:t>
-      </w:r>
-      <w:r>
-        <w:t xml:space="preserve"> -&gt;</w:t>
-      </w:r>
-      <w:r>
-        <w:t>&lt;</w:t>
-      </w:r>
-      <w:r>
-        <w:t>resume</w:t>
-      </w:r>
-      <w:r>
-        <w:t>&gt; Resume -&gt; P</w:t>
-      </w:r>
-      <w:r>
-        <w:t>lay</w:t>
-      </w:r>
-      <w:r>
-        <w:t>ing (</w:t>
-      </w:r>
-      <w:r>
-        <w:t>until status is game over</w:t>
-      </w:r>
-      <w:r>
-        <w:t>)</w:t>
-      </w:r>
-    </w:p>
-    <w:p>
-      <w:pPr>
-        <w:pStyle w:val="ListParagraph"/>
-        <w:numPr>
-          <w:ilvl w:val="0"/>
-          <w:numId w:val="8"/>
-        </w:numPr>
-      </w:pPr>
-      <w:r>
-        <w:t>Start -&gt; Home Screen -&gt;</w:t>
-      </w:r>
-      <w:r>
-        <w:t>&lt;new game&gt; Playing -&gt;&lt;back&gt;Home Screen -&gt;&lt;new game&gt;Playing -&gt;&lt;exit&gt; Exit</w:t>
-      </w:r>
-    </w:p>
-    <w:p>
-      <w:pPr>
-        <w:pStyle w:val="ListParagraph"/>
-        <w:numPr>
-          <w:ilvl w:val="0"/>
-          <w:numId w:val="8"/>
-        </w:numPr>
-      </w:pPr>
-      <w:r>
-        <w:t>Start -&gt; Home Screen -&gt;&lt;new game&gt;Playing (until status is game over) -&gt; Save Score -&gt;&lt;back&gt; Home Screen -&gt;&lt;show score&gt; High Score -&gt;&lt;back&gt; Home Screen -&gt;&lt;exit&gt; Exit</w:t>
-      </w:r>
-    </w:p>
-    <w:p>
-      <w:pPr>
-        <w:pStyle w:val="ListParagraph"/>
-        <w:numPr>
-          <w:ilvl w:val="0"/>
-          <w:numId w:val="8"/>
-        </w:numPr>
-      </w:pPr>
-      <w:r>
-        <w:t>Start -&gt; Home Screen -&gt; call phone -&gt; …..</w:t>
-      </w:r>
-    </w:p>
-    <w:p>
-      <w:pPr>
-        <w:pStyle w:val="ListParagraph"/>
-        <w:numPr>
-          <w:ilvl w:val="0"/>
-          <w:numId w:val="8"/>
-        </w:numPr>
-      </w:pPr>
-      <w:r>
-        <w:t>Start -&gt; Home Screen -&gt;&lt;new game&gt; Playing -&gt; loss battery -&gt;….</w:t>
-      </w:r>
-    </w:p>
-    <w:p/>
     <w:p>
       <w:pPr>
         <w:rPr>
@@ -5683,6 +8275,118 @@
     </w:lvl>
   </w:abstractNum>
   <w:abstractNum w:abstractNumId="1">
+    <w:nsid w:val="1E0150FF"/>
+    <w:multiLevelType w:val="hybridMultilevel"/>
+    <w:tmpl w:val="D3B8CE02"/>
+    <w:lvl w:ilvl="0" w:tplc="C70A3FC4">
+      <w:numFmt w:val="bullet"/>
+      <w:lvlText w:val="-"/>
+      <w:lvlJc w:val="left"/>
+      <w:pPr>
+        <w:ind w:left="720" w:hanging="360"/>
+      </w:pPr>
+      <w:rPr>
+        <w:rFonts w:ascii="Calibri" w:eastAsiaTheme="minorHAnsi" w:hAnsi="Calibri" w:cs="Calibri" w:hint="default"/>
+      </w:rPr>
+    </w:lvl>
+    <w:lvl w:ilvl="1" w:tplc="04090003" w:tentative="1">
+      <w:start w:val="1"/>
+      <w:numFmt w:val="bullet"/>
+      <w:lvlText w:val="o"/>
+      <w:lvlJc w:val="left"/>
+      <w:pPr>
+        <w:ind w:left="1440" w:hanging="360"/>
+      </w:pPr>
+      <w:rPr>
+        <w:rFonts w:ascii="Courier New" w:hAnsi="Courier New" w:cs="Courier New" w:hint="default"/>
+      </w:rPr>
+    </w:lvl>
+    <w:lvl w:ilvl="2" w:tplc="04090005" w:tentative="1">
+      <w:start w:val="1"/>
+      <w:numFmt w:val="bullet"/>
+      <w:lvlText w:val=""/>
+      <w:lvlJc w:val="left"/>
+      <w:pPr>
+        <w:ind w:left="2160" w:hanging="360"/>
+      </w:pPr>
+      <w:rPr>
+        <w:rFonts w:ascii="Wingdings" w:hAnsi="Wingdings" w:hint="default"/>
+      </w:rPr>
+    </w:lvl>
+    <w:lvl w:ilvl="3" w:tplc="04090001" w:tentative="1">
+      <w:start w:val="1"/>
+      <w:numFmt w:val="bullet"/>
+      <w:lvlText w:val=""/>
+      <w:lvlJc w:val="left"/>
+      <w:pPr>
+        <w:ind w:left="2880" w:hanging="360"/>
+      </w:pPr>
+      <w:rPr>
+        <w:rFonts w:ascii="Symbol" w:hAnsi="Symbol" w:hint="default"/>
+      </w:rPr>
+    </w:lvl>
+    <w:lvl w:ilvl="4" w:tplc="04090003" w:tentative="1">
+      <w:start w:val="1"/>
+      <w:numFmt w:val="bullet"/>
+      <w:lvlText w:val="o"/>
+      <w:lvlJc w:val="left"/>
+      <w:pPr>
+        <w:ind w:left="3600" w:hanging="360"/>
+      </w:pPr>
+      <w:rPr>
+        <w:rFonts w:ascii="Courier New" w:hAnsi="Courier New" w:cs="Courier New" w:hint="default"/>
+      </w:rPr>
+    </w:lvl>
+    <w:lvl w:ilvl="5" w:tplc="04090005" w:tentative="1">
+      <w:start w:val="1"/>
+      <w:numFmt w:val="bullet"/>
+      <w:lvlText w:val=""/>
+      <w:lvlJc w:val="left"/>
+      <w:pPr>
+        <w:ind w:left="4320" w:hanging="360"/>
+      </w:pPr>
+      <w:rPr>
+        <w:rFonts w:ascii="Wingdings" w:hAnsi="Wingdings" w:hint="default"/>
+      </w:rPr>
+    </w:lvl>
+    <w:lvl w:ilvl="6" w:tplc="04090001" w:tentative="1">
+      <w:start w:val="1"/>
+      <w:numFmt w:val="bullet"/>
+      <w:lvlText w:val=""/>
+      <w:lvlJc w:val="left"/>
+      <w:pPr>
+        <w:ind w:left="5040" w:hanging="360"/>
+      </w:pPr>
+      <w:rPr>
+        <w:rFonts w:ascii="Symbol" w:hAnsi="Symbol" w:hint="default"/>
+      </w:rPr>
+    </w:lvl>
+    <w:lvl w:ilvl="7" w:tplc="04090003" w:tentative="1">
+      <w:start w:val="1"/>
+      <w:numFmt w:val="bullet"/>
+      <w:lvlText w:val="o"/>
+      <w:lvlJc w:val="left"/>
+      <w:pPr>
+        <w:ind w:left="5760" w:hanging="360"/>
+      </w:pPr>
+      <w:rPr>
+        <w:rFonts w:ascii="Courier New" w:hAnsi="Courier New" w:cs="Courier New" w:hint="default"/>
+      </w:rPr>
+    </w:lvl>
+    <w:lvl w:ilvl="8" w:tplc="04090005" w:tentative="1">
+      <w:start w:val="1"/>
+      <w:numFmt w:val="bullet"/>
+      <w:lvlText w:val=""/>
+      <w:lvlJc w:val="left"/>
+      <w:pPr>
+        <w:ind w:left="6480" w:hanging="360"/>
+      </w:pPr>
+      <w:rPr>
+        <w:rFonts w:ascii="Wingdings" w:hAnsi="Wingdings" w:hint="default"/>
+      </w:rPr>
+    </w:lvl>
+  </w:abstractNum>
+  <w:abstractNum w:abstractNumId="2">
     <w:nsid w:val="224F6C72"/>
     <w:multiLevelType w:val="hybridMultilevel"/>
     <w:tmpl w:val="F1165AD2"/>
@@ -5771,7 +8475,7 @@
       </w:pPr>
     </w:lvl>
   </w:abstractNum>
-  <w:abstractNum w:abstractNumId="2">
+  <w:abstractNum w:abstractNumId="3">
     <w:nsid w:val="2857485C"/>
     <w:multiLevelType w:val="hybridMultilevel"/>
     <w:tmpl w:val="D5800D6E"/>
@@ -5857,7 +8561,7 @@
       </w:pPr>
     </w:lvl>
   </w:abstractNum>
-  <w:abstractNum w:abstractNumId="3">
+  <w:abstractNum w:abstractNumId="4">
     <w:nsid w:val="574655D7"/>
     <w:multiLevelType w:val="hybridMultilevel"/>
     <w:tmpl w:val="1D6C0CD0"/>
@@ -5947,7 +8651,7 @@
       </w:pPr>
     </w:lvl>
   </w:abstractNum>
-  <w:abstractNum w:abstractNumId="4">
+  <w:abstractNum w:abstractNumId="5">
     <w:nsid w:val="5A7D3297"/>
     <w:multiLevelType w:val="hybridMultilevel"/>
     <w:tmpl w:val="50066952"/>
@@ -6036,7 +8740,7 @@
       </w:pPr>
     </w:lvl>
   </w:abstractNum>
-  <w:abstractNum w:abstractNumId="5">
+  <w:abstractNum w:abstractNumId="6">
     <w:nsid w:val="62A2277E"/>
     <w:multiLevelType w:val="hybridMultilevel"/>
     <w:tmpl w:val="D6BCACCC"/>
@@ -6125,7 +8829,7 @@
       </w:pPr>
     </w:lvl>
   </w:abstractNum>
-  <w:abstractNum w:abstractNumId="6">
+  <w:abstractNum w:abstractNumId="7">
     <w:nsid w:val="6CDB4FE1"/>
     <w:multiLevelType w:val="hybridMultilevel"/>
     <w:tmpl w:val="63BE0BAA"/>
@@ -6239,22 +8943,22 @@
     </w:lvl>
   </w:abstractNum>
   <w:num w:numId="1">
-    <w:abstractNumId w:val="1"/>
+    <w:abstractNumId w:val="2"/>
   </w:num>
   <w:num w:numId="2">
+    <w:abstractNumId w:val="6"/>
+  </w:num>
+  <w:num w:numId="3">
     <w:abstractNumId w:val="5"/>
   </w:num>
-  <w:num w:numId="3">
+  <w:num w:numId="4">
     <w:abstractNumId w:val="4"/>
   </w:num>
-  <w:num w:numId="4">
+  <w:num w:numId="5">
     <w:abstractNumId w:val="3"/>
   </w:num>
-  <w:num w:numId="5">
-    <w:abstractNumId w:val="2"/>
-  </w:num>
   <w:num w:numId="6">
-    <w:abstractNumId w:val="3"/>
+    <w:abstractNumId w:val="4"/>
     <w:lvlOverride w:ilvl="0">
       <w:startOverride w:val="1"/>
     </w:lvlOverride>
@@ -6263,7 +8967,10 @@
     <w:abstractNumId w:val="0"/>
   </w:num>
   <w:num w:numId="8">
-    <w:abstractNumId w:val="6"/>
+    <w:abstractNumId w:val="7"/>
+  </w:num>
+  <w:num w:numId="9">
+    <w:abstractNumId w:val="1"/>
   </w:num>
 </w:numbering>
 </file>

</xml_diff>